<commit_message>
Linked, GitHub URL changes
</commit_message>
<xml_diff>
--- a/NagasaiResume.docx
+++ b/NagasaiResume.docx
@@ -1,6 +1,6 @@
 
 <file path=word/document.xml><?xml version="1.0" encoding="utf-8"?>
-<w:document xmlns:wpc="http://schemas.microsoft.com/office/word/2010/wordprocessingCanvas" xmlns:cx="http://schemas.microsoft.com/office/drawing/2014/chartex" xmlns:cx1="http://schemas.microsoft.com/office/drawing/2015/9/8/chartex" xmlns:cx2="http://schemas.microsoft.com/office/drawing/2015/10/21/chartex" xmlns:cx3="http://schemas.microsoft.com/office/drawing/2016/5/9/chartex" xmlns:cx4="http://schemas.microsoft.com/office/drawing/2016/5/10/chartex" xmlns:cx5="http://schemas.microsoft.com/office/drawing/2016/5/11/chartex" xmlns:cx6="http://schemas.microsoft.com/office/drawing/2016/5/12/chartex" xmlns:cx7="http://schemas.microsoft.com/office/drawing/2016/5/13/chartex" xmlns:cx8="http://schemas.microsoft.com/office/drawing/2016/5/14/chartex" xmlns:mc="http://schemas.openxmlformats.org/markup-compatibility/2006" xmlns:aink="http://schemas.microsoft.com/office/drawing/2016/ink" xmlns:am3d="http://schemas.microsoft.com/office/drawing/2017/model3d" xmlns:o="urn:schemas-microsoft-com:office:office" xmlns:oel="http://schemas.microsoft.com/office/2019/extlst" xmlns:r="http://schemas.openxmlformats.org/officeDocument/2006/relationships" xmlns:m="http://schemas.openxmlformats.org/officeDocument/2006/math" xmlns:v="urn:schemas-microsoft-com:vml" xmlns:wp14="http://schemas.microsoft.com/office/word/2010/wordprocessingDrawing" xmlns:wp="http://schemas.openxmlformats.org/drawingml/2006/wordprocessingDrawing" xmlns:w10="urn:schemas-microsoft-com:office:word" xmlns:w="http://schemas.openxmlformats.org/wordprocessingml/2006/main" xmlns:w14="http://schemas.microsoft.com/office/word/2010/wordml" xmlns:w15="http://schemas.microsoft.com/office/word/2012/wordml" xmlns:w16cex="http://schemas.microsoft.com/office/word/2018/wordml/cex" xmlns:w16cid="http://schemas.microsoft.com/office/word/2016/wordml/cid" xmlns:w16="http://schemas.microsoft.com/office/word/2018/wordml" xmlns:w16du="http://schemas.microsoft.com/office/word/2023/wordml/word16du" xmlns:w16sdtdh="http://schemas.microsoft.com/office/word/2020/wordml/sdtdatahash" xmlns:w16sdtfl="http://schemas.microsoft.com/office/word/2024/wordml/sdtformatlock" xmlns:w16se="http://schemas.microsoft.com/office/word/2015/wordml/symex" xmlns:wpg="http://schemas.microsoft.com/office/word/2010/wordprocessingGroup" xmlns:wpi="http://schemas.microsoft.com/office/word/2010/wordprocessingInk" xmlns:wne="http://schemas.microsoft.com/office/word/2006/wordml" xmlns:wps="http://schemas.microsoft.com/office/word/2010/wordprocessingShape" mc:Ignorable="w14 w15 w16se w16cid w16 w16cex w16sdtdh w16sdtfl w16du wp14">
+<w:document xmlns:wpc="http://schemas.microsoft.com/office/word/2010/wordprocessingCanvas" xmlns:mc="http://schemas.openxmlformats.org/markup-compatibility/2006" xmlns:o="urn:schemas-microsoft-com:office:office" xmlns:r="http://schemas.openxmlformats.org/officeDocument/2006/relationships" xmlns:m="http://schemas.openxmlformats.org/officeDocument/2006/math" xmlns:v="urn:schemas-microsoft-com:vml" xmlns:wp14="http://schemas.microsoft.com/office/word/2010/wordprocessingDrawing" xmlns:wp="http://schemas.openxmlformats.org/drawingml/2006/wordprocessingDrawing" xmlns:w10="urn:schemas-microsoft-com:office:word" xmlns:w="http://schemas.openxmlformats.org/wordprocessingml/2006/main" xmlns:w14="http://schemas.microsoft.com/office/word/2010/wordml" xmlns:wpg="http://schemas.microsoft.com/office/word/2010/wordprocessingGroup" xmlns:wpi="http://schemas.microsoft.com/office/word/2010/wordprocessingInk" xmlns:wne="http://schemas.microsoft.com/office/word/2006/wordml" xmlns:wps="http://schemas.microsoft.com/office/word/2010/wordprocessingShape" mc:Ignorable="w14 wp14">
   <w:body>
     <w:p>
       <w:pPr>
@@ -16,11 +16,12 @@
           <w:noProof/>
           <w:sz w:val="18"/>
           <w:szCs w:val="18"/>
+          <w:lang w:val="en-IN" w:eastAsia="en-IN"/>
         </w:rPr>
         <mc:AlternateContent>
           <mc:Choice Requires="wps">
             <w:drawing>
-              <wp:anchor distT="0" distB="0" distL="114300" distR="114300" simplePos="0" relativeHeight="251659264" behindDoc="0" locked="0" layoutInCell="1" allowOverlap="1" wp14:anchorId="5EA7E1E1" wp14:editId="69915026">
+              <wp:anchor distT="0" distB="0" distL="114300" distR="114300" simplePos="0" relativeHeight="251659264" behindDoc="0" locked="0" layoutInCell="1" allowOverlap="1" wp14:anchorId="5DD7FA1B" wp14:editId="3CA6D8CF">
                 <wp:simplePos x="0" y="0"/>
                 <wp:positionH relativeFrom="column">
                   <wp:posOffset>-590550</wp:posOffset>
@@ -88,9 +89,9 @@
               </wp:anchor>
             </w:drawing>
           </mc:Choice>
-          <mc:Fallback>
+          <mc:Fallback xmlns:w16se="http://schemas.microsoft.com/office/word/2015/wordml/symex" xmlns:w16sdtfl="http://schemas.microsoft.com/office/word/2024/wordml/sdtformatlock" xmlns:w16sdtdh="http://schemas.microsoft.com/office/word/2020/wordml/sdtdatahash" xmlns:w16du="http://schemas.microsoft.com/office/word/2023/wordml/word16du" xmlns:w16="http://schemas.microsoft.com/office/word/2018/wordml" xmlns:w16cid="http://schemas.microsoft.com/office/word/2016/wordml/cid" xmlns:w16cex="http://schemas.microsoft.com/office/word/2018/wordml/cex" xmlns:w15="http://schemas.microsoft.com/office/word/2012/wordml" xmlns:oel="http://schemas.microsoft.com/office/2019/extlst" xmlns:am3d="http://schemas.microsoft.com/office/drawing/2017/model3d" xmlns:aink="http://schemas.microsoft.com/office/drawing/2016/ink" xmlns:cx8="http://schemas.microsoft.com/office/drawing/2016/5/14/chartex" xmlns:cx7="http://schemas.microsoft.com/office/drawing/2016/5/13/chartex" xmlns:cx6="http://schemas.microsoft.com/office/drawing/2016/5/12/chartex" xmlns:cx5="http://schemas.microsoft.com/office/drawing/2016/5/11/chartex" xmlns:cx4="http://schemas.microsoft.com/office/drawing/2016/5/10/chartex" xmlns:cx3="http://schemas.microsoft.com/office/drawing/2016/5/9/chartex" xmlns:cx2="http://schemas.microsoft.com/office/drawing/2015/10/21/chartex" xmlns:cx1="http://schemas.microsoft.com/office/drawing/2015/9/8/chartex" xmlns:cx="http://schemas.microsoft.com/office/drawing/2014/chartex">
             <w:pict>
-              <v:shape w14:anchorId="5361A869" id="Graphic 3" o:spid="_x0000_s1026" style="position:absolute;margin-left:-46.5pt;margin-top:19.85pt;width:544.5pt;height:55.75pt;z-index:251659264;visibility:visible;mso-wrap-style:square;mso-wrap-distance-left:9pt;mso-wrap-distance-top:0;mso-wrap-distance-right:9pt;mso-wrap-distance-bottom:0;mso-position-horizontal:absolute;mso-position-horizontal-relative:text;mso-position-vertical:absolute;mso-position-vertical-relative:text;v-text-anchor:top" coordsize="7772400,1501140" o:gfxdata="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" path="m7772400,l,,,1500885r7772400,l7772400,xe" fillcolor="#dbdbdb [1302]" stroked="f">
+              <v:shape w14:anchorId="66EFAAE3" id="Graphic 3" o:spid="_x0000_s1026" style="position:absolute;margin-left:-46.5pt;margin-top:19.85pt;width:544.5pt;height:55.75pt;z-index:251659264;visibility:visible;mso-wrap-style:square;mso-wrap-distance-left:9pt;mso-wrap-distance-top:0;mso-wrap-distance-right:9pt;mso-wrap-distance-bottom:0;mso-position-horizontal:absolute;mso-position-horizontal-relative:text;mso-position-vertical:absolute;mso-position-vertical-relative:text;v-text-anchor:top" coordsize="7772400,1501140" o:gfxdata="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" path="m7772400,l,,,1500885r7772400,l7772400,xe" fillcolor="#dbdbdb [1302]" stroked="f">
                 <v:path arrowok="t"/>
               </v:shape>
             </w:pict>
@@ -111,11 +112,12 @@
           <w:noProof/>
           <w:sz w:val="18"/>
           <w:szCs w:val="18"/>
+          <w:lang w:val="en-IN" w:eastAsia="en-IN"/>
         </w:rPr>
         <mc:AlternateContent>
           <mc:Choice Requires="wps">
             <w:drawing>
-              <wp:anchor distT="0" distB="0" distL="114300" distR="114300" simplePos="0" relativeHeight="251660288" behindDoc="0" locked="0" layoutInCell="1" allowOverlap="1" wp14:anchorId="06BCB2BA" wp14:editId="102132C9">
+              <wp:anchor distT="0" distB="0" distL="114300" distR="114300" simplePos="0" relativeHeight="251660288" behindDoc="0" locked="0" layoutInCell="1" allowOverlap="1" wp14:anchorId="2A7AA58C" wp14:editId="24EB206E">
                 <wp:simplePos x="0" y="0"/>
                 <wp:positionH relativeFrom="column">
                   <wp:posOffset>2095500</wp:posOffset>
@@ -161,7 +163,6 @@
                                 <w:lang w:val="en-IN"/>
                               </w:rPr>
                             </w:pPr>
-                            <w:proofErr w:type="spellStart"/>
                             <w:r>
                               <w:rPr>
                                 <w:b/>
@@ -170,9 +171,8 @@
                                 <w:szCs w:val="28"/>
                                 <w:lang w:val="en-IN"/>
                               </w:rPr>
-                              <w:t>Nagasai</w:t>
+                              <w:t>N</w:t>
                             </w:r>
-                            <w:proofErr w:type="spellEnd"/>
                             <w:r>
                               <w:rPr>
                                 <w:b/>
@@ -181,7 +181,17 @@
                                 <w:szCs w:val="28"/>
                                 <w:lang w:val="en-IN"/>
                               </w:rPr>
-                              <w:t xml:space="preserve"> Velpuri</w:t>
+                              <w:t>aga</w:t>
+                            </w:r>
+                            <w:r>
+                              <w:rPr>
+                                <w:b/>
+                                <w:bCs/>
+                                <w:sz w:val="28"/>
+                                <w:szCs w:val="28"/>
+                                <w:lang w:val="en-IN"/>
+                              </w:rPr>
+                              <w:t>sai Velpuri</w:t>
                             </w:r>
                           </w:p>
                         </w:txbxContent>
@@ -203,11 +213,11 @@
           </mc:Choice>
           <mc:Fallback>
             <w:pict>
-              <v:shapetype w14:anchorId="06BCB2BA" id="_x0000_t202" coordsize="21600,21600" o:spt="202" path="m,l,21600r21600,l21600,xe">
+              <v:shapetype id="_x0000_t202" coordsize="21600,21600" o:spt="202" path="m,l,21600r21600,l21600,xe">
                 <v:stroke joinstyle="miter"/>
                 <v:path gradientshapeok="t" o:connecttype="rect"/>
               </v:shapetype>
-              <v:shape id="Text Box 17" o:spid="_x0000_s1026" type="#_x0000_t202" style="position:absolute;margin-left:165pt;margin-top:3.85pt;width:125pt;height:27pt;z-index:251660288;visibility:visible;mso-wrap-style:square;mso-width-percent:0;mso-wrap-distance-left:9pt;mso-wrap-distance-top:0;mso-wrap-distance-right:9pt;mso-wrap-distance-bottom:0;mso-position-horizontal:absolute;mso-position-horizontal-relative:text;mso-position-vertical:absolute;mso-position-vertical-relative:text;mso-width-percent:0;mso-width-relative:margin;v-text-anchor:top" o:gfxdata="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" fillcolor="#d8d8d8 [2732]" stroked="f" strokeweight=".5pt">
+              <v:shape id="Text Box 17" o:spid="_x0000_s1026" type="#_x0000_t202" style="position:absolute;margin-left:165pt;margin-top:3.85pt;width:125pt;height:27pt;z-index:251660288;visibility:visible;mso-wrap-style:square;mso-width-percent:0;mso-wrap-distance-left:9pt;mso-wrap-distance-top:0;mso-wrap-distance-right:9pt;mso-wrap-distance-bottom:0;mso-position-horizontal:absolute;mso-position-horizontal-relative:text;mso-position-vertical:absolute;mso-position-vertical-relative:text;mso-width-percent:0;mso-width-relative:margin;v-text-anchor:top" o:gfxdata="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" fillcolor="#d8d8d8 [2732]" stroked="f" strokeweight=".5pt">
                 <v:textbox>
                   <w:txbxContent>
                     <w:p>
@@ -220,7 +230,6 @@
                           <w:lang w:val="en-IN"/>
                         </w:rPr>
                       </w:pPr>
-                      <w:proofErr w:type="spellStart"/>
                       <w:r>
                         <w:rPr>
                           <w:b/>
@@ -229,9 +238,8 @@
                           <w:szCs w:val="28"/>
                           <w:lang w:val="en-IN"/>
                         </w:rPr>
-                        <w:t>Nagasai</w:t>
+                        <w:t>N</w:t>
                       </w:r>
-                      <w:proofErr w:type="spellEnd"/>
                       <w:r>
                         <w:rPr>
                           <w:b/>
@@ -240,7 +248,19 @@
                           <w:szCs w:val="28"/>
                           <w:lang w:val="en-IN"/>
                         </w:rPr>
-                        <w:t xml:space="preserve"> Velpuri</w:t>
+                        <w:t>aga</w:t>
+                      </w:r>
+                      <w:bookmarkStart w:id="1" w:name="_GoBack"/>
+                      <w:bookmarkEnd w:id="1"/>
+                      <w:r>
+                        <w:rPr>
+                          <w:b/>
+                          <w:bCs/>
+                          <w:sz w:val="28"/>
+                          <w:szCs w:val="28"/>
+                          <w:lang w:val="en-IN"/>
+                        </w:rPr>
+                        <w:t>sai Velpuri</w:t>
                       </w:r>
                     </w:p>
                   </w:txbxContent>
@@ -268,11 +288,12 @@
           <w:noProof/>
           <w:sz w:val="18"/>
           <w:szCs w:val="18"/>
+          <w:lang w:val="en-IN" w:eastAsia="en-IN"/>
         </w:rPr>
         <mc:AlternateContent>
           <mc:Choice Requires="wps">
             <w:drawing>
-              <wp:anchor distT="0" distB="0" distL="114300" distR="114300" simplePos="0" relativeHeight="251661312" behindDoc="0" locked="0" layoutInCell="1" allowOverlap="1" wp14:anchorId="64A5F8BF" wp14:editId="4E44AC46">
+              <wp:anchor distT="0" distB="0" distL="114300" distR="114300" simplePos="0" relativeHeight="251662336" behindDoc="0" locked="0" layoutInCell="1" allowOverlap="1" wp14:anchorId="5597D64B" wp14:editId="08750D29">
                 <wp:simplePos x="0" y="0"/>
                 <wp:positionH relativeFrom="column">
                   <wp:posOffset>-577850</wp:posOffset>
@@ -322,7 +343,37 @@
                               <w:rPr>
                                 <w:rStyle w:val="Hyperlink"/>
                               </w:rPr>
-                              <w:t>velpurinagasai99@gmail.com</w:t>
+                              <w:t>velpurinagasai9</w:t>
+                            </w:r>
+                            <w:r>
+                              <w:rPr>
+                                <w:rStyle w:val="Hyperlink"/>
+                              </w:rPr>
+                              <w:t>9</w:t>
+                            </w:r>
+                            <w:r>
+                              <w:rPr>
+                                <w:rStyle w:val="Hyperlink"/>
+                              </w:rPr>
+                              <w:t>@</w:t>
+                            </w:r>
+                            <w:r>
+                              <w:rPr>
+                                <w:rStyle w:val="Hyperlink"/>
+                              </w:rPr>
+                              <w:t>gmai</w:t>
+                            </w:r>
+                            <w:r>
+                              <w:rPr>
+                                <w:rStyle w:val="Hyperlink"/>
+                              </w:rPr>
+                              <w:t>l.</w:t>
+                            </w:r>
+                            <w:r>
+                              <w:rPr>
+                                <w:rStyle w:val="Hyperlink"/>
+                              </w:rPr>
+                              <w:t>com</w:t>
                             </w:r>
                             <w:r>
                               <w:rPr>
@@ -331,9 +382,36 @@
                               <w:t xml:space="preserve"> </w:t>
                             </w:r>
                             <w:r>
-                              <w:t xml:space="preserve">| Ph: (647)-338-9549 | Toronto, Canada | </w:t>
+                              <w:t>| Ph: (</w:t>
                             </w:r>
-                            <w:hyperlink r:id="rId7" w:history="1">
+                            <w:r>
+                              <w:t>647</w:t>
+                            </w:r>
+                            <w:r>
+                              <w:t>)</w:t>
+                            </w:r>
+                            <w:r>
+                              <w:t>-</w:t>
+                            </w:r>
+                            <w:r>
+                              <w:t>338</w:t>
+                            </w:r>
+                            <w:r>
+                              <w:t>-</w:t>
+                            </w:r>
+                            <w:r>
+                              <w:t>9549</w:t>
+                            </w:r>
+                            <w:r>
+                              <w:t xml:space="preserve"> | T</w:t>
+                            </w:r>
+                            <w:r>
+                              <w:t>oronto, Canada</w:t>
+                            </w:r>
+                            <w:r>
+                              <w:t xml:space="preserve"> | </w:t>
+                            </w:r>
+                            <w:hyperlink r:id="rId8" w:history="1">
                               <w:r>
                                 <w:rPr>
                                   <w:rStyle w:val="Hyperlink"/>
@@ -342,26 +420,51 @@
                               </w:r>
                             </w:hyperlink>
                             <w:r>
-                              <w:t xml:space="preserve"> | </w:t>
+                              <w:t xml:space="preserve"> </w:t>
                             </w:r>
-                            <w:hyperlink r:id="rId8" w:history="1">
+                            <w:r>
+                              <w:t>|</w:t>
+                            </w:r>
+                            <w:r>
+                              <w:t xml:space="preserve"> </w:t>
+                            </w:r>
+                            <w:hyperlink r:id="rId9" w:history="1">
+                              <w:proofErr w:type="spellStart"/>
                               <w:r>
                                 <w:rPr>
                                   <w:rStyle w:val="Hyperlink"/>
                                 </w:rPr>
-                                <w:t>GitHub</w:t>
+                                <w:t>Git</w:t>
                               </w:r>
+                              <w:r>
+                                <w:rPr>
+                                  <w:rStyle w:val="Hyperlink"/>
+                                </w:rPr>
+                                <w:t>H</w:t>
+                              </w:r>
+                              <w:r>
+                                <w:rPr>
+                                  <w:rStyle w:val="Hyperlink"/>
+                                </w:rPr>
+                                <w:t>ub</w:t>
+                              </w:r>
+                              <w:proofErr w:type="spellEnd"/>
                             </w:hyperlink>
                             <w:r>
-                              <w:t xml:space="preserve">| </w:t>
+                              <w:t>|</w:t>
                             </w:r>
-                            <w:hyperlink r:id="rId9" w:history="1">
+                            <w:r>
+                              <w:t xml:space="preserve"> </w:t>
+                            </w:r>
+                            <w:hyperlink r:id="rId10" w:history="1">
+                              <w:proofErr w:type="spellStart"/>
                               <w:r>
                                 <w:rPr>
                                   <w:rStyle w:val="Hyperlink"/>
                                 </w:rPr>
                                 <w:t>Codeforces</w:t>
                               </w:r>
+                              <w:proofErr w:type="spellEnd"/>
                             </w:hyperlink>
                           </w:p>
                         </w:txbxContent>
@@ -386,7 +489,11 @@
           </mc:Choice>
           <mc:Fallback>
             <w:pict>
-              <v:shape w14:anchorId="64A5F8BF" id="Text Box 18" o:spid="_x0000_s1027" type="#_x0000_t202" style="position:absolute;left:0;text-align:left;margin-left:-45.5pt;margin-top:17.9pt;width:541.5pt;height:26.5pt;z-index:251661312;visibility:visible;mso-wrap-style:square;mso-width-percent:0;mso-height-percent:0;mso-wrap-distance-left:9pt;mso-wrap-distance-top:0;mso-wrap-distance-right:9pt;mso-wrap-distance-bottom:0;mso-position-horizontal:absolute;mso-position-horizontal-relative:text;mso-position-vertical:absolute;mso-position-vertical-relative:text;mso-width-percent:0;mso-height-percent:0;mso-width-relative:margin;mso-height-relative:margin;v-text-anchor:top" o:gfxdata="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" fillcolor="#d8d8d8 [2732]" stroked="f" strokeweight=".5pt">
+              <v:shapetype id="_x0000_t202" coordsize="21600,21600" o:spt="202" path="m,l,21600r21600,l21600,xe">
+                <v:stroke joinstyle="miter"/>
+                <v:path gradientshapeok="t" o:connecttype="rect"/>
+              </v:shapetype>
+              <v:shape id="Text Box 18" o:spid="_x0000_s1027" type="#_x0000_t202" style="position:absolute;left:0;text-align:left;margin-left:-45.5pt;margin-top:17.9pt;width:541.5pt;height:26.5pt;z-index:251662336;visibility:visible;mso-wrap-style:square;mso-width-percent:0;mso-height-percent:0;mso-wrap-distance-left:9pt;mso-wrap-distance-top:0;mso-wrap-distance-right:9pt;mso-wrap-distance-bottom:0;mso-position-horizontal:absolute;mso-position-horizontal-relative:text;mso-position-vertical:absolute;mso-position-vertical-relative:text;mso-width-percent:0;mso-height-percent:0;mso-width-relative:margin;mso-height-relative:margin;v-text-anchor:top" o:gfxdata="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" fillcolor="#d8d8d8 [2732]" stroked="f" strokeweight=".5pt">
                 <v:textbox>
                   <w:txbxContent>
                     <w:p>
@@ -403,7 +510,37 @@
                         <w:rPr>
                           <w:rStyle w:val="Hyperlink"/>
                         </w:rPr>
-                        <w:t>velpurinagasai99@gmail.com</w:t>
+                        <w:t>velpurinagasai9</w:t>
+                      </w:r>
+                      <w:r>
+                        <w:rPr>
+                          <w:rStyle w:val="Hyperlink"/>
+                        </w:rPr>
+                        <w:t>9</w:t>
+                      </w:r>
+                      <w:r>
+                        <w:rPr>
+                          <w:rStyle w:val="Hyperlink"/>
+                        </w:rPr>
+                        <w:t>@</w:t>
+                      </w:r>
+                      <w:r>
+                        <w:rPr>
+                          <w:rStyle w:val="Hyperlink"/>
+                        </w:rPr>
+                        <w:t>gmai</w:t>
+                      </w:r>
+                      <w:r>
+                        <w:rPr>
+                          <w:rStyle w:val="Hyperlink"/>
+                        </w:rPr>
+                        <w:t>l.</w:t>
+                      </w:r>
+                      <w:r>
+                        <w:rPr>
+                          <w:rStyle w:val="Hyperlink"/>
+                        </w:rPr>
+                        <w:t>com</w:t>
                       </w:r>
                       <w:r>
                         <w:rPr>
@@ -412,9 +549,36 @@
                         <w:t xml:space="preserve"> </w:t>
                       </w:r>
                       <w:r>
-                        <w:t xml:space="preserve">| Ph: (647)-338-9549 | Toronto, Canada | </w:t>
+                        <w:t>| Ph: (</w:t>
                       </w:r>
-                      <w:hyperlink r:id="rId10" w:history="1">
+                      <w:r>
+                        <w:t>647</w:t>
+                      </w:r>
+                      <w:r>
+                        <w:t>)</w:t>
+                      </w:r>
+                      <w:r>
+                        <w:t>-</w:t>
+                      </w:r>
+                      <w:r>
+                        <w:t>338</w:t>
+                      </w:r>
+                      <w:r>
+                        <w:t>-</w:t>
+                      </w:r>
+                      <w:r>
+                        <w:t>9549</w:t>
+                      </w:r>
+                      <w:r>
+                        <w:t xml:space="preserve"> | T</w:t>
+                      </w:r>
+                      <w:r>
+                        <w:t>oronto, Canada</w:t>
+                      </w:r>
+                      <w:r>
+                        <w:t xml:space="preserve"> | </w:t>
+                      </w:r>
+                      <w:hyperlink r:id="rId11" w:history="1">
                         <w:r>
                           <w:rPr>
                             <w:rStyle w:val="Hyperlink"/>
@@ -423,26 +587,51 @@
                         </w:r>
                       </w:hyperlink>
                       <w:r>
-                        <w:t xml:space="preserve"> | </w:t>
+                        <w:t xml:space="preserve"> </w:t>
                       </w:r>
-                      <w:hyperlink r:id="rId11" w:history="1">
+                      <w:r>
+                        <w:t>|</w:t>
+                      </w:r>
+                      <w:r>
+                        <w:t xml:space="preserve"> </w:t>
+                      </w:r>
+                      <w:hyperlink r:id="rId12" w:history="1">
+                        <w:proofErr w:type="spellStart"/>
                         <w:r>
                           <w:rPr>
                             <w:rStyle w:val="Hyperlink"/>
                           </w:rPr>
-                          <w:t>GitHub</w:t>
+                          <w:t>Git</w:t>
                         </w:r>
+                        <w:r>
+                          <w:rPr>
+                            <w:rStyle w:val="Hyperlink"/>
+                          </w:rPr>
+                          <w:t>H</w:t>
+                        </w:r>
+                        <w:r>
+                          <w:rPr>
+                            <w:rStyle w:val="Hyperlink"/>
+                          </w:rPr>
+                          <w:t>ub</w:t>
+                        </w:r>
+                        <w:proofErr w:type="spellEnd"/>
                       </w:hyperlink>
                       <w:r>
-                        <w:t xml:space="preserve">| </w:t>
+                        <w:t>|</w:t>
                       </w:r>
-                      <w:hyperlink r:id="rId12" w:history="1">
+                      <w:r>
+                        <w:t xml:space="preserve"> </w:t>
+                      </w:r>
+                      <w:hyperlink r:id="rId13" w:history="1">
+                        <w:proofErr w:type="spellStart"/>
                         <w:r>
                           <w:rPr>
                             <w:rStyle w:val="Hyperlink"/>
                           </w:rPr>
                           <w:t>Codeforces</w:t>
                         </w:r>
+                        <w:proofErr w:type="spellEnd"/>
                       </w:hyperlink>
                     </w:p>
                   </w:txbxContent>
@@ -511,8 +700,32 @@
         <w:t>Languages</w:t>
       </w:r>
       <w:r>
-        <w:t>: SQL, Python, Scala, HiveQL, C++, Java, HTML</w:t>
-      </w:r>
+        <w:t xml:space="preserve">: SQL, Python, </w:t>
+      </w:r>
+      <w:proofErr w:type="spellStart"/>
+      <w:r>
+        <w:t>Scala</w:t>
+      </w:r>
+      <w:proofErr w:type="spellEnd"/>
+      <w:r>
+        <w:t xml:space="preserve">, </w:t>
+      </w:r>
+      <w:proofErr w:type="spellStart"/>
+      <w:r>
+        <w:t>HiveQL</w:t>
+      </w:r>
+      <w:proofErr w:type="spellEnd"/>
+      <w:r>
+        <w:t>, C++, Java, HTML</w:t>
+      </w:r>
+      <w:r>
+        <w:t xml:space="preserve">, </w:t>
+      </w:r>
+      <w:proofErr w:type="spellStart"/>
+      <w:r>
+        <w:t>HBase</w:t>
+      </w:r>
+      <w:proofErr w:type="spellEnd"/>
     </w:p>
     <w:p>
       <w:pPr>
@@ -526,7 +739,18 @@
         <w:t>Tools</w:t>
       </w:r>
       <w:r>
-        <w:t>: SSIS, SSRS, Spark Shell, Linux, VCS-Git, Jenkins, VS Code, IntelliJ, MS Office</w:t>
+        <w:t xml:space="preserve">: SSIS, SSRS, Spark Shell, Linux, VCS-Git, Jenkins, VS Code, </w:t>
+      </w:r>
+      <w:proofErr w:type="spellStart"/>
+      <w:r>
+        <w:t>IntelliJ</w:t>
+      </w:r>
+      <w:proofErr w:type="spellEnd"/>
+      <w:r>
+        <w:t>, MS Office</w:t>
+      </w:r>
+      <w:r>
+        <w:t>, AWS EMR.</w:t>
       </w:r>
     </w:p>
     <w:p>
@@ -541,7 +765,24 @@
         <w:t>Technologies</w:t>
       </w:r>
       <w:r>
-        <w:t>: ETL, Machine Learning, Apache Spark, Hadoop, Data Visualization, Competitive Programming, DSA, Deep Learning and Neural Networks, Natural Language Processing.</w:t>
+        <w:t>: ETL, Machine Learning, Apache Spark, Hadoop, Data Visualization, Competitive Programming, DSA, Deep Learning and Neural Networks, Natural Language Processing</w:t>
+      </w:r>
+      <w:r>
+        <w:t>, EMR</w:t>
+      </w:r>
+      <w:r>
+        <w:t xml:space="preserve">, </w:t>
+      </w:r>
+      <w:proofErr w:type="spellStart"/>
+      <w:r>
+        <w:t>Hadoop</w:t>
+      </w:r>
+      <w:proofErr w:type="spellEnd"/>
+      <w:r>
+        <w:t>, File system</w:t>
+      </w:r>
+      <w:r>
+        <w:t>.</w:t>
       </w:r>
     </w:p>
     <w:p>
@@ -556,7 +797,15 @@
         <w:t>Process</w:t>
       </w:r>
       <w:r>
-        <w:t>: Agile, Jira, Confluence</w:t>
+        <w:t xml:space="preserve">: Agile, </w:t>
+      </w:r>
+      <w:proofErr w:type="spellStart"/>
+      <w:r>
+        <w:t>Jira</w:t>
+      </w:r>
+      <w:proofErr w:type="spellEnd"/>
+      <w:r>
+        <w:t>, Confluence</w:t>
       </w:r>
     </w:p>
     <w:p>
@@ -589,6 +838,8 @@
       <w:r>
         <w:t xml:space="preserve">EDUCATION  </w:t>
       </w:r>
+      <w:bookmarkStart w:id="0" w:name="_GoBack"/>
+      <w:bookmarkEnd w:id="0"/>
     </w:p>
     <w:p>
       <w:pPr>
@@ -602,7 +853,10 @@
         <w:t>Postgraduate Certificate in Artificial Intelligence and Machine Learning</w:t>
       </w:r>
       <w:r>
-        <w:t xml:space="preserve">                  </w:t>
+        <w:t xml:space="preserve"> </w:t>
+      </w:r>
+      <w:r>
+        <w:t xml:space="preserve">                 </w:t>
       </w:r>
       <w:r>
         <w:t xml:space="preserve">               </w:t>
@@ -767,7 +1021,13 @@
         <w:ind w:right="-613"/>
       </w:pPr>
       <w:r>
-        <w:t>Monitored the performance of DB server. Used Performance monitor tool and New relic tool for analysing the load on server.</w:t>
+        <w:t xml:space="preserve">Monitored the performance of DB server. Used Performance monitor tool and New relic tool for </w:t>
+      </w:r>
+      <w:r>
+        <w:t>analysing</w:t>
+      </w:r>
+      <w:r>
+        <w:t xml:space="preserve"> the load on server.</w:t>
       </w:r>
     </w:p>
     <w:p>
@@ -1033,7 +1293,13 @@
         <w:ind w:right="-613"/>
       </w:pPr>
       <w:r>
-        <w:t>Got trained in various domains which includes .NET, web design and SQL training.</w:t>
+        <w:t xml:space="preserve">Got trained in various domains which includes .NET, web design </w:t>
+      </w:r>
+      <w:r>
+        <w:t>and</w:t>
+      </w:r>
+      <w:r>
+        <w:t xml:space="preserve"> SQL training.</w:t>
       </w:r>
     </w:p>
     <w:p>
@@ -1099,7 +1365,7 @@
         </w:rPr>
         <w:tab/>
       </w:r>
-      <w:hyperlink r:id="rId13" w:history="1">
+      <w:hyperlink r:id="rId14" w:history="1">
         <w:r>
           <w:rPr>
             <w:rStyle w:val="Hyperlink"/>
@@ -1128,6 +1394,51 @@
     </w:p>
     <w:p>
       <w:pPr>
+        <w:spacing w:after="0" w:line="240" w:lineRule="auto"/>
+        <w:ind w:left="-567" w:right="-613"/>
+      </w:pPr>
+      <w:r>
+        <w:rPr>
+          <w:b/>
+        </w:rPr>
+        <w:t>M</w:t>
+      </w:r>
+      <w:r>
+        <w:rPr>
+          <w:b/>
+        </w:rPr>
+        <w:t>a</w:t>
+      </w:r>
+      <w:r>
+        <w:rPr>
+          <w:b/>
+        </w:rPr>
+        <w:t xml:space="preserve">chine Learning: </w:t>
+      </w:r>
+      <w:r>
+        <w:rPr>
+          <w:b/>
+        </w:rPr>
+        <w:tab/>
+      </w:r>
+      <w:r>
+        <w:rPr>
+          <w:b/>
+        </w:rPr>
+        <w:tab/>
+      </w:r>
+      <w:hyperlink r:id="rId15" w:history="1">
+        <w:r>
+          <w:rPr>
+            <w:rStyle w:val="Hyperlink"/>
+            <w:b/>
+          </w:rPr>
+          <w:t>Source code Link</w:t>
+        </w:r>
+      </w:hyperlink>
+    </w:p>
+    <w:p>
+      <w:pPr>
         <w:pStyle w:val="ListParagraph"/>
         <w:numPr>
           <w:ilvl w:val="0"/>
@@ -1137,13 +1448,7 @@
         <w:ind w:right="-613"/>
       </w:pPr>
       <w:r>
-        <w:t>Developed Scala codes using Broadcast and partition by, bucket by in various file formats using both low level code-RDDs and Structured APIs-</w:t>
-      </w:r>
-      <w:r>
-        <w:t>Dataframe</w:t>
-      </w:r>
-      <w:r>
-        <w:t xml:space="preserve"> and Datasets</w:t>
+        <w:t>Constructed an ML project for resume processing, including data collection, preprocessing, keyword analysis, and NLP tasks. Scope is to use cosine similarity.</w:t>
       </w:r>
     </w:p>
     <w:p>
@@ -1157,16 +1462,34 @@
         <w:ind w:right="-613"/>
       </w:pPr>
       <w:r>
-        <w:t>Implementing these in ASW using EMR and S3. Configuring the instances and fields/regions. Working on Data streaming using Kafka.</w:t>
-      </w:r>
+        <w:t>Revamp a CNN and Deep Learning for Chess game.</w:t>
+      </w:r>
+    </w:p>
+    <w:p>
+      <w:pPr>
+        <w:spacing w:after="140"/>
+        <w:rPr>
+          <w:b/>
+          <w:bCs/>
+          <w:sz w:val="18"/>
+          <w:szCs w:val="18"/>
+        </w:rPr>
+      </w:pPr>
+    </w:p>
+    <w:p>
+      <w:pPr>
+        <w:spacing w:after="140"/>
+        <w:rPr>
+          <w:b/>
+          <w:bCs/>
+          <w:sz w:val="18"/>
+          <w:szCs w:val="18"/>
+        </w:rPr>
+      </w:pPr>
     </w:p>
     <w:sectPr>
-      <w:headerReference w:type="even" r:id="rId14"/>
-      <w:headerReference w:type="default" r:id="rId15"/>
       <w:footerReference w:type="even" r:id="rId16"/>
-      <w:footerReference w:type="default" r:id="rId17"/>
-      <w:headerReference w:type="first" r:id="rId18"/>
-      <w:footerReference w:type="first" r:id="rId19"/>
+      <w:footerReference w:type="first" r:id="rId17"/>
       <w:pgSz w:w="11906" w:h="16838"/>
       <w:pgMar w:top="113" w:right="1440" w:bottom="0" w:left="1440" w:header="57" w:footer="113" w:gutter="0"/>
       <w:pgBorders w:offsetFrom="page">
@@ -1183,7 +1506,7 @@
 </file>
 
 <file path=word/endnotes.xml><?xml version="1.0" encoding="utf-8"?>
-<w:endnotes xmlns:wpc="http://schemas.microsoft.com/office/word/2010/wordprocessingCanvas" xmlns:cx="http://schemas.microsoft.com/office/drawing/2014/chartex" xmlns:cx1="http://schemas.microsoft.com/office/drawing/2015/9/8/chartex" xmlns:cx2="http://schemas.microsoft.com/office/drawing/2015/10/21/chartex" xmlns:cx3="http://schemas.microsoft.com/office/drawing/2016/5/9/chartex" xmlns:cx4="http://schemas.microsoft.com/office/drawing/2016/5/10/chartex" xmlns:cx5="http://schemas.microsoft.com/office/drawing/2016/5/11/chartex" xmlns:cx6="http://schemas.microsoft.com/office/drawing/2016/5/12/chartex" xmlns:cx7="http://schemas.microsoft.com/office/drawing/2016/5/13/chartex" xmlns:cx8="http://schemas.microsoft.com/office/drawing/2016/5/14/chartex" xmlns:mc="http://schemas.openxmlformats.org/markup-compatibility/2006" xmlns:aink="http://schemas.microsoft.com/office/drawing/2016/ink" xmlns:am3d="http://schemas.microsoft.com/office/drawing/2017/model3d" xmlns:o="urn:schemas-microsoft-com:office:office" xmlns:oel="http://schemas.microsoft.com/office/2019/extlst" xmlns:r="http://schemas.openxmlformats.org/officeDocument/2006/relationships" xmlns:m="http://schemas.openxmlformats.org/officeDocument/2006/math" xmlns:v="urn:schemas-microsoft-com:vml" xmlns:wp14="http://schemas.microsoft.com/office/word/2010/wordprocessingDrawing" xmlns:wp="http://schemas.openxmlformats.org/drawingml/2006/wordprocessingDrawing" xmlns:w10="urn:schemas-microsoft-com:office:word" xmlns:w="http://schemas.openxmlformats.org/wordprocessingml/2006/main" xmlns:w14="http://schemas.microsoft.com/office/word/2010/wordml" xmlns:w15="http://schemas.microsoft.com/office/word/2012/wordml" xmlns:w16cex="http://schemas.microsoft.com/office/word/2018/wordml/cex" xmlns:w16cid="http://schemas.microsoft.com/office/word/2016/wordml/cid" xmlns:w16="http://schemas.microsoft.com/office/word/2018/wordml" xmlns:w16du="http://schemas.microsoft.com/office/word/2023/wordml/word16du" xmlns:w16sdtdh="http://schemas.microsoft.com/office/word/2020/wordml/sdtdatahash" xmlns:w16sdtfl="http://schemas.microsoft.com/office/word/2024/wordml/sdtformatlock" xmlns:w16se="http://schemas.microsoft.com/office/word/2015/wordml/symex" xmlns:wpg="http://schemas.microsoft.com/office/word/2010/wordprocessingGroup" xmlns:wpi="http://schemas.microsoft.com/office/word/2010/wordprocessingInk" xmlns:wne="http://schemas.microsoft.com/office/word/2006/wordml" xmlns:wps="http://schemas.microsoft.com/office/word/2010/wordprocessingShape" mc:Ignorable="w14 w15 w16se w16cid w16 w16cex w16sdtdh w16sdtfl w16du wp14">
+<w:endnotes xmlns:wpc="http://schemas.microsoft.com/office/word/2010/wordprocessingCanvas" xmlns:mc="http://schemas.openxmlformats.org/markup-compatibility/2006" xmlns:o="urn:schemas-microsoft-com:office:office" xmlns:r="http://schemas.openxmlformats.org/officeDocument/2006/relationships" xmlns:m="http://schemas.openxmlformats.org/officeDocument/2006/math" xmlns:v="urn:schemas-microsoft-com:vml" xmlns:wp14="http://schemas.microsoft.com/office/word/2010/wordprocessingDrawing" xmlns:wp="http://schemas.openxmlformats.org/drawingml/2006/wordprocessingDrawing" xmlns:w10="urn:schemas-microsoft-com:office:word" xmlns:w="http://schemas.openxmlformats.org/wordprocessingml/2006/main" xmlns:w14="http://schemas.microsoft.com/office/word/2010/wordml" xmlns:wpg="http://schemas.microsoft.com/office/word/2010/wordprocessingGroup" xmlns:wpi="http://schemas.microsoft.com/office/word/2010/wordprocessingInk" xmlns:wne="http://schemas.microsoft.com/office/word/2006/wordml" xmlns:wps="http://schemas.microsoft.com/office/word/2010/wordprocessingShape" mc:Ignorable="w14 wp14">
   <w:endnote w:type="separator" w:id="-1">
     <w:p>
       <w:pPr>
@@ -1208,7 +1531,7 @@
 </file>
 
 <file path=word/footer1.xml><?xml version="1.0" encoding="utf-8"?>
-<w:ftr xmlns:wpc="http://schemas.microsoft.com/office/word/2010/wordprocessingCanvas" xmlns:cx="http://schemas.microsoft.com/office/drawing/2014/chartex" xmlns:cx1="http://schemas.microsoft.com/office/drawing/2015/9/8/chartex" xmlns:cx2="http://schemas.microsoft.com/office/drawing/2015/10/21/chartex" xmlns:cx3="http://schemas.microsoft.com/office/drawing/2016/5/9/chartex" xmlns:cx4="http://schemas.microsoft.com/office/drawing/2016/5/10/chartex" xmlns:cx5="http://schemas.microsoft.com/office/drawing/2016/5/11/chartex" xmlns:cx6="http://schemas.microsoft.com/office/drawing/2016/5/12/chartex" xmlns:cx7="http://schemas.microsoft.com/office/drawing/2016/5/13/chartex" xmlns:cx8="http://schemas.microsoft.com/office/drawing/2016/5/14/chartex" xmlns:mc="http://schemas.openxmlformats.org/markup-compatibility/2006" xmlns:aink="http://schemas.microsoft.com/office/drawing/2016/ink" xmlns:am3d="http://schemas.microsoft.com/office/drawing/2017/model3d" xmlns:o="urn:schemas-microsoft-com:office:office" xmlns:oel="http://schemas.microsoft.com/office/2019/extlst" xmlns:r="http://schemas.openxmlformats.org/officeDocument/2006/relationships" xmlns:m="http://schemas.openxmlformats.org/officeDocument/2006/math" xmlns:v="urn:schemas-microsoft-com:vml" xmlns:wp14="http://schemas.microsoft.com/office/word/2010/wordprocessingDrawing" xmlns:wp="http://schemas.openxmlformats.org/drawingml/2006/wordprocessingDrawing" xmlns:w10="urn:schemas-microsoft-com:office:word" xmlns:w="http://schemas.openxmlformats.org/wordprocessingml/2006/main" xmlns:w14="http://schemas.microsoft.com/office/word/2010/wordml" xmlns:w15="http://schemas.microsoft.com/office/word/2012/wordml" xmlns:w16cex="http://schemas.microsoft.com/office/word/2018/wordml/cex" xmlns:w16cid="http://schemas.microsoft.com/office/word/2016/wordml/cid" xmlns:w16="http://schemas.microsoft.com/office/word/2018/wordml" xmlns:w16du="http://schemas.microsoft.com/office/word/2023/wordml/word16du" xmlns:w16sdtdh="http://schemas.microsoft.com/office/word/2020/wordml/sdtdatahash" xmlns:w16sdtfl="http://schemas.microsoft.com/office/word/2024/wordml/sdtformatlock" xmlns:w16se="http://schemas.microsoft.com/office/word/2015/wordml/symex" xmlns:wpg="http://schemas.microsoft.com/office/word/2010/wordprocessingGroup" xmlns:wpi="http://schemas.microsoft.com/office/word/2010/wordprocessingInk" xmlns:wne="http://schemas.microsoft.com/office/word/2006/wordml" xmlns:wps="http://schemas.microsoft.com/office/word/2010/wordprocessingShape" mc:Ignorable="w14 w15 w16se w16cid w16 w16cex w16sdtdh w16sdtfl w16du wp14">
+<w:ftr xmlns:wpc="http://schemas.microsoft.com/office/word/2010/wordprocessingCanvas" xmlns:mc="http://schemas.openxmlformats.org/markup-compatibility/2006" xmlns:o="urn:schemas-microsoft-com:office:office" xmlns:r="http://schemas.openxmlformats.org/officeDocument/2006/relationships" xmlns:m="http://schemas.openxmlformats.org/officeDocument/2006/math" xmlns:v="urn:schemas-microsoft-com:vml" xmlns:wp14="http://schemas.microsoft.com/office/word/2010/wordprocessingDrawing" xmlns:wp="http://schemas.openxmlformats.org/drawingml/2006/wordprocessingDrawing" xmlns:w10="urn:schemas-microsoft-com:office:word" xmlns:w="http://schemas.openxmlformats.org/wordprocessingml/2006/main" xmlns:w14="http://schemas.microsoft.com/office/word/2010/wordml" xmlns:wpg="http://schemas.microsoft.com/office/word/2010/wordprocessingGroup" xmlns:wpi="http://schemas.microsoft.com/office/word/2010/wordprocessingInk" xmlns:wne="http://schemas.microsoft.com/office/word/2006/wordml" xmlns:wps="http://schemas.microsoft.com/office/word/2010/wordprocessingShape" mc:Ignorable="w14 wp14">
   <w:p>
     <w:pPr>
       <w:pStyle w:val="Footer"/>
@@ -1216,6 +1539,7 @@
     <w:r>
       <w:rPr>
         <w:noProof/>
+        <w:lang w:val="en-IN" w:eastAsia="en-IN"/>
       </w:rPr>
       <mc:AlternateContent>
         <mc:Choice Requires="wps">
@@ -1234,7 +1558,7 @@
               <wp:docPr id="20" name="Text Box 20" descr="C2 General">
                 <a:extLst xmlns:a="http://schemas.openxmlformats.org/drawingml/2006/main">
                   <a:ext uri="{5AE41FA2-C0FF-4470-9BD4-5FADCA87CBE2}">
-                    <aclsh:classification xmlns:aclsh="http://schemas.microsoft.com/office/drawing/2020/classificationShape" classificationOutcomeType="ftr"/>
+                    <aclsh:classification xmlns:aclsh="http://schemas.microsoft.com/office/drawing/2020/classificationShape" xmlns:w16se="http://schemas.microsoft.com/office/word/2015/wordml/symex" xmlns:w16sdtfl="http://schemas.microsoft.com/office/word/2024/wordml/sdtformatlock" xmlns:w16sdtdh="http://schemas.microsoft.com/office/word/2020/wordml/sdtdatahash" xmlns:w16du="http://schemas.microsoft.com/office/word/2023/wordml/word16du" xmlns:w16="http://schemas.microsoft.com/office/word/2018/wordml" xmlns:w16cid="http://schemas.microsoft.com/office/word/2016/wordml/cid" xmlns:w16cex="http://schemas.microsoft.com/office/word/2018/wordml/cex" xmlns:w15="http://schemas.microsoft.com/office/word/2012/wordml" xmlns:w="http://schemas.openxmlformats.org/wordprocessingml/2006/main" xmlns:w10="urn:schemas-microsoft-com:office:word" xmlns:v="urn:schemas-microsoft-com:vml" xmlns:oel="http://schemas.microsoft.com/office/2019/extlst" xmlns:o="urn:schemas-microsoft-com:office:office" xmlns:am3d="http://schemas.microsoft.com/office/drawing/2017/model3d" xmlns:aink="http://schemas.microsoft.com/office/drawing/2016/ink" xmlns:cx8="http://schemas.microsoft.com/office/drawing/2016/5/14/chartex" xmlns:cx7="http://schemas.microsoft.com/office/drawing/2016/5/13/chartex" xmlns:cx6="http://schemas.microsoft.com/office/drawing/2016/5/12/chartex" xmlns:cx5="http://schemas.microsoft.com/office/drawing/2016/5/11/chartex" xmlns:cx4="http://schemas.microsoft.com/office/drawing/2016/5/10/chartex" xmlns:cx3="http://schemas.microsoft.com/office/drawing/2016/5/9/chartex" xmlns:cx2="http://schemas.microsoft.com/office/drawing/2015/10/21/chartex" xmlns:cx1="http://schemas.microsoft.com/office/drawing/2015/9/8/chartex" xmlns:cx="http://schemas.microsoft.com/office/drawing/2014/chartex" xmlns="" classificationOutcomeType="ftr"/>
                   </a:ext>
                 </a:extLst>
               </wp:docPr>
@@ -1294,7 +1618,7 @@
             </wp:anchor>
           </w:drawing>
         </mc:Choice>
-        <mc:Fallback>
+        <mc:Fallback xmlns:w16se="http://schemas.microsoft.com/office/word/2015/wordml/symex" xmlns:w16sdtfl="http://schemas.microsoft.com/office/word/2024/wordml/sdtformatlock" xmlns:w16sdtdh="http://schemas.microsoft.com/office/word/2020/wordml/sdtdatahash" xmlns:w16du="http://schemas.microsoft.com/office/word/2023/wordml/word16du" xmlns:w16="http://schemas.microsoft.com/office/word/2018/wordml" xmlns:w16cid="http://schemas.microsoft.com/office/word/2016/wordml/cid" xmlns:w16cex="http://schemas.microsoft.com/office/word/2018/wordml/cex" xmlns:w15="http://schemas.microsoft.com/office/word/2012/wordml" xmlns:oel="http://schemas.microsoft.com/office/2019/extlst" xmlns:am3d="http://schemas.microsoft.com/office/drawing/2017/model3d" xmlns:aink="http://schemas.microsoft.com/office/drawing/2016/ink" xmlns:cx8="http://schemas.microsoft.com/office/drawing/2016/5/14/chartex" xmlns:cx7="http://schemas.microsoft.com/office/drawing/2016/5/13/chartex" xmlns:cx6="http://schemas.microsoft.com/office/drawing/2016/5/12/chartex" xmlns:cx5="http://schemas.microsoft.com/office/drawing/2016/5/11/chartex" xmlns:cx4="http://schemas.microsoft.com/office/drawing/2016/5/10/chartex" xmlns:cx3="http://schemas.microsoft.com/office/drawing/2016/5/9/chartex" xmlns:cx2="http://schemas.microsoft.com/office/drawing/2015/10/21/chartex" xmlns:cx1="http://schemas.microsoft.com/office/drawing/2015/9/8/chartex" xmlns:cx="http://schemas.microsoft.com/office/drawing/2014/chartex">
           <w:pict>
             <v:shapetype w14:anchorId="0F663E39" id="_x0000_t202" coordsize="21600,21600" o:spt="202" path="m,l,21600r21600,l21600,xe">
               <v:stroke joinstyle="miter"/>
@@ -1338,17 +1662,7 @@
 </file>
 
 <file path=word/footer2.xml><?xml version="1.0" encoding="utf-8"?>
-<w:ftr xmlns:wpc="http://schemas.microsoft.com/office/word/2010/wordprocessingCanvas" xmlns:cx="http://schemas.microsoft.com/office/drawing/2014/chartex" xmlns:cx1="http://schemas.microsoft.com/office/drawing/2015/9/8/chartex" xmlns:cx2="http://schemas.microsoft.com/office/drawing/2015/10/21/chartex" xmlns:cx3="http://schemas.microsoft.com/office/drawing/2016/5/9/chartex" xmlns:cx4="http://schemas.microsoft.com/office/drawing/2016/5/10/chartex" xmlns:cx5="http://schemas.microsoft.com/office/drawing/2016/5/11/chartex" xmlns:cx6="http://schemas.microsoft.com/office/drawing/2016/5/12/chartex" xmlns:cx7="http://schemas.microsoft.com/office/drawing/2016/5/13/chartex" xmlns:cx8="http://schemas.microsoft.com/office/drawing/2016/5/14/chartex" xmlns:mc="http://schemas.openxmlformats.org/markup-compatibility/2006" xmlns:aink="http://schemas.microsoft.com/office/drawing/2016/ink" xmlns:am3d="http://schemas.microsoft.com/office/drawing/2017/model3d" xmlns:o="urn:schemas-microsoft-com:office:office" xmlns:oel="http://schemas.microsoft.com/office/2019/extlst" xmlns:r="http://schemas.openxmlformats.org/officeDocument/2006/relationships" xmlns:m="http://schemas.openxmlformats.org/officeDocument/2006/math" xmlns:v="urn:schemas-microsoft-com:vml" xmlns:wp14="http://schemas.microsoft.com/office/word/2010/wordprocessingDrawing" xmlns:wp="http://schemas.openxmlformats.org/drawingml/2006/wordprocessingDrawing" xmlns:w10="urn:schemas-microsoft-com:office:word" xmlns:w="http://schemas.openxmlformats.org/wordprocessingml/2006/main" xmlns:w14="http://schemas.microsoft.com/office/word/2010/wordml" xmlns:w15="http://schemas.microsoft.com/office/word/2012/wordml" xmlns:w16cex="http://schemas.microsoft.com/office/word/2018/wordml/cex" xmlns:w16cid="http://schemas.microsoft.com/office/word/2016/wordml/cid" xmlns:w16="http://schemas.microsoft.com/office/word/2018/wordml" xmlns:w16du="http://schemas.microsoft.com/office/word/2023/wordml/word16du" xmlns:w16sdtdh="http://schemas.microsoft.com/office/word/2020/wordml/sdtdatahash" xmlns:w16sdtfl="http://schemas.microsoft.com/office/word/2024/wordml/sdtformatlock" xmlns:w16se="http://schemas.microsoft.com/office/word/2015/wordml/symex" xmlns:wpg="http://schemas.microsoft.com/office/word/2010/wordprocessingGroup" xmlns:wpi="http://schemas.microsoft.com/office/word/2010/wordprocessingInk" xmlns:wne="http://schemas.microsoft.com/office/word/2006/wordml" xmlns:wps="http://schemas.microsoft.com/office/word/2010/wordprocessingShape" mc:Ignorable="w14 w15 w16se w16cid w16 w16cex w16sdtdh w16sdtfl w16du wp14">
-  <w:p>
-    <w:pPr>
-      <w:pStyle w:val="Footer"/>
-    </w:pPr>
-  </w:p>
-</w:ftr>
-</file>
-
-<file path=word/footer3.xml><?xml version="1.0" encoding="utf-8"?>
-<w:ftr xmlns:wpc="http://schemas.microsoft.com/office/word/2010/wordprocessingCanvas" xmlns:cx="http://schemas.microsoft.com/office/drawing/2014/chartex" xmlns:cx1="http://schemas.microsoft.com/office/drawing/2015/9/8/chartex" xmlns:cx2="http://schemas.microsoft.com/office/drawing/2015/10/21/chartex" xmlns:cx3="http://schemas.microsoft.com/office/drawing/2016/5/9/chartex" xmlns:cx4="http://schemas.microsoft.com/office/drawing/2016/5/10/chartex" xmlns:cx5="http://schemas.microsoft.com/office/drawing/2016/5/11/chartex" xmlns:cx6="http://schemas.microsoft.com/office/drawing/2016/5/12/chartex" xmlns:cx7="http://schemas.microsoft.com/office/drawing/2016/5/13/chartex" xmlns:cx8="http://schemas.microsoft.com/office/drawing/2016/5/14/chartex" xmlns:mc="http://schemas.openxmlformats.org/markup-compatibility/2006" xmlns:aink="http://schemas.microsoft.com/office/drawing/2016/ink" xmlns:am3d="http://schemas.microsoft.com/office/drawing/2017/model3d" xmlns:o="urn:schemas-microsoft-com:office:office" xmlns:oel="http://schemas.microsoft.com/office/2019/extlst" xmlns:r="http://schemas.openxmlformats.org/officeDocument/2006/relationships" xmlns:m="http://schemas.openxmlformats.org/officeDocument/2006/math" xmlns:v="urn:schemas-microsoft-com:vml" xmlns:wp14="http://schemas.microsoft.com/office/word/2010/wordprocessingDrawing" xmlns:wp="http://schemas.openxmlformats.org/drawingml/2006/wordprocessingDrawing" xmlns:w10="urn:schemas-microsoft-com:office:word" xmlns:w="http://schemas.openxmlformats.org/wordprocessingml/2006/main" xmlns:w14="http://schemas.microsoft.com/office/word/2010/wordml" xmlns:w15="http://schemas.microsoft.com/office/word/2012/wordml" xmlns:w16cex="http://schemas.microsoft.com/office/word/2018/wordml/cex" xmlns:w16cid="http://schemas.microsoft.com/office/word/2016/wordml/cid" xmlns:w16="http://schemas.microsoft.com/office/word/2018/wordml" xmlns:w16du="http://schemas.microsoft.com/office/word/2023/wordml/word16du" xmlns:w16sdtdh="http://schemas.microsoft.com/office/word/2020/wordml/sdtdatahash" xmlns:w16sdtfl="http://schemas.microsoft.com/office/word/2024/wordml/sdtformatlock" xmlns:w16se="http://schemas.microsoft.com/office/word/2015/wordml/symex" xmlns:wpg="http://schemas.microsoft.com/office/word/2010/wordprocessingGroup" xmlns:wpi="http://schemas.microsoft.com/office/word/2010/wordprocessingInk" xmlns:wne="http://schemas.microsoft.com/office/word/2006/wordml" xmlns:wps="http://schemas.microsoft.com/office/word/2010/wordprocessingShape" mc:Ignorable="w14 w15 w16se w16cid w16 w16cex w16sdtdh w16sdtfl w16du wp14">
+<w:ftr xmlns:wpc="http://schemas.microsoft.com/office/word/2010/wordprocessingCanvas" xmlns:mc="http://schemas.openxmlformats.org/markup-compatibility/2006" xmlns:o="urn:schemas-microsoft-com:office:office" xmlns:r="http://schemas.openxmlformats.org/officeDocument/2006/relationships" xmlns:m="http://schemas.openxmlformats.org/officeDocument/2006/math" xmlns:v="urn:schemas-microsoft-com:vml" xmlns:wp14="http://schemas.microsoft.com/office/word/2010/wordprocessingDrawing" xmlns:wp="http://schemas.openxmlformats.org/drawingml/2006/wordprocessingDrawing" xmlns:w10="urn:schemas-microsoft-com:office:word" xmlns:w="http://schemas.openxmlformats.org/wordprocessingml/2006/main" xmlns:w14="http://schemas.microsoft.com/office/word/2010/wordml" xmlns:wpg="http://schemas.microsoft.com/office/word/2010/wordprocessingGroup" xmlns:wpi="http://schemas.microsoft.com/office/word/2010/wordprocessingInk" xmlns:wne="http://schemas.microsoft.com/office/word/2006/wordml" xmlns:wps="http://schemas.microsoft.com/office/word/2010/wordprocessingShape" mc:Ignorable="w14 wp14">
   <w:p>
     <w:pPr>
       <w:pStyle w:val="Footer"/>
@@ -1356,6 +1670,7 @@
     <w:r>
       <w:rPr>
         <w:noProof/>
+        <w:lang w:val="en-IN" w:eastAsia="en-IN"/>
       </w:rPr>
       <mc:AlternateContent>
         <mc:Choice Requires="wps">
@@ -1374,7 +1689,7 @@
               <wp:docPr id="19" name="Text Box 19" descr="C2 General">
                 <a:extLst xmlns:a="http://schemas.openxmlformats.org/drawingml/2006/main">
                   <a:ext uri="{5AE41FA2-C0FF-4470-9BD4-5FADCA87CBE2}">
-                    <aclsh:classification xmlns:aclsh="http://schemas.microsoft.com/office/drawing/2020/classificationShape" classificationOutcomeType="ftr"/>
+                    <aclsh:classification xmlns:aclsh="http://schemas.microsoft.com/office/drawing/2020/classificationShape" xmlns:w16se="http://schemas.microsoft.com/office/word/2015/wordml/symex" xmlns:w16sdtfl="http://schemas.microsoft.com/office/word/2024/wordml/sdtformatlock" xmlns:w16sdtdh="http://schemas.microsoft.com/office/word/2020/wordml/sdtdatahash" xmlns:w16du="http://schemas.microsoft.com/office/word/2023/wordml/word16du" xmlns:w16="http://schemas.microsoft.com/office/word/2018/wordml" xmlns:w16cid="http://schemas.microsoft.com/office/word/2016/wordml/cid" xmlns:w16cex="http://schemas.microsoft.com/office/word/2018/wordml/cex" xmlns:w15="http://schemas.microsoft.com/office/word/2012/wordml" xmlns:w="http://schemas.openxmlformats.org/wordprocessingml/2006/main" xmlns:w10="urn:schemas-microsoft-com:office:word" xmlns:v="urn:schemas-microsoft-com:vml" xmlns:oel="http://schemas.microsoft.com/office/2019/extlst" xmlns:o="urn:schemas-microsoft-com:office:office" xmlns:am3d="http://schemas.microsoft.com/office/drawing/2017/model3d" xmlns:aink="http://schemas.microsoft.com/office/drawing/2016/ink" xmlns:cx8="http://schemas.microsoft.com/office/drawing/2016/5/14/chartex" xmlns:cx7="http://schemas.microsoft.com/office/drawing/2016/5/13/chartex" xmlns:cx6="http://schemas.microsoft.com/office/drawing/2016/5/12/chartex" xmlns:cx5="http://schemas.microsoft.com/office/drawing/2016/5/11/chartex" xmlns:cx4="http://schemas.microsoft.com/office/drawing/2016/5/10/chartex" xmlns:cx3="http://schemas.microsoft.com/office/drawing/2016/5/9/chartex" xmlns:cx2="http://schemas.microsoft.com/office/drawing/2015/10/21/chartex" xmlns:cx1="http://schemas.microsoft.com/office/drawing/2015/9/8/chartex" xmlns:cx="http://schemas.microsoft.com/office/drawing/2014/chartex" xmlns="" classificationOutcomeType="ftr"/>
                   </a:ext>
                 </a:extLst>
               </wp:docPr>
@@ -1434,13 +1749,13 @@
             </wp:anchor>
           </w:drawing>
         </mc:Choice>
-        <mc:Fallback>
+        <mc:Fallback xmlns:w16se="http://schemas.microsoft.com/office/word/2015/wordml/symex" xmlns:w16sdtfl="http://schemas.microsoft.com/office/word/2024/wordml/sdtformatlock" xmlns:w16sdtdh="http://schemas.microsoft.com/office/word/2020/wordml/sdtdatahash" xmlns:w16du="http://schemas.microsoft.com/office/word/2023/wordml/word16du" xmlns:w16="http://schemas.microsoft.com/office/word/2018/wordml" xmlns:w16cid="http://schemas.microsoft.com/office/word/2016/wordml/cid" xmlns:w16cex="http://schemas.microsoft.com/office/word/2018/wordml/cex" xmlns:w15="http://schemas.microsoft.com/office/word/2012/wordml" xmlns:oel="http://schemas.microsoft.com/office/2019/extlst" xmlns:am3d="http://schemas.microsoft.com/office/drawing/2017/model3d" xmlns:aink="http://schemas.microsoft.com/office/drawing/2016/ink" xmlns:cx8="http://schemas.microsoft.com/office/drawing/2016/5/14/chartex" xmlns:cx7="http://schemas.microsoft.com/office/drawing/2016/5/13/chartex" xmlns:cx6="http://schemas.microsoft.com/office/drawing/2016/5/12/chartex" xmlns:cx5="http://schemas.microsoft.com/office/drawing/2016/5/11/chartex" xmlns:cx4="http://schemas.microsoft.com/office/drawing/2016/5/10/chartex" xmlns:cx3="http://schemas.microsoft.com/office/drawing/2016/5/9/chartex" xmlns:cx2="http://schemas.microsoft.com/office/drawing/2015/10/21/chartex" xmlns:cx1="http://schemas.microsoft.com/office/drawing/2015/9/8/chartex" xmlns:cx="http://schemas.microsoft.com/office/drawing/2014/chartex">
           <w:pict>
             <v:shapetype w14:anchorId="4FD69743" id="_x0000_t202" coordsize="21600,21600" o:spt="202" path="m,l,21600r21600,l21600,xe">
               <v:stroke joinstyle="miter"/>
               <v:path gradientshapeok="t" o:connecttype="rect"/>
             </v:shapetype>
-            <v:shape id="Text Box 19" o:spid="_x0000_s1029" type="#_x0000_t202" alt="C2 General" style="position:absolute;margin-left:0;margin-top:0;width:34.95pt;height:34.95pt;z-index:251658240;visibility:visible;mso-wrap-style:none;mso-wrap-distance-left:0;mso-wrap-distance-top:0;mso-wrap-distance-right:0;mso-wrap-distance-bottom:0;mso-position-horizontal:left;mso-position-horizontal-relative:page;mso-position-vertical:bottom;mso-position-vertical-relative:page;v-text-anchor:bottom" o:gfxdata="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" filled="f" stroked="f">
+            <v:shape id="Text Box 19" o:spid="_x0000_s1030" type="#_x0000_t202" alt="C2 General" style="position:absolute;margin-left:0;margin-top:0;width:34.95pt;height:34.95pt;z-index:251658240;visibility:visible;mso-wrap-style:none;mso-wrap-distance-left:0;mso-wrap-distance-top:0;mso-wrap-distance-right:0;mso-wrap-distance-bottom:0;mso-position-horizontal:left;mso-position-horizontal-relative:page;mso-position-vertical:bottom;mso-position-vertical-relative:page;v-text-anchor:bottom" o:gfxdata="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" filled="f" stroked="f">
               <v:textbox style="mso-fit-shape-to-text:t" inset="20pt,0,0,15pt">
                 <w:txbxContent>
                   <w:p>
@@ -1478,7 +1793,7 @@
 </file>
 
 <file path=word/footnotes.xml><?xml version="1.0" encoding="utf-8"?>
-<w:footnotes xmlns:wpc="http://schemas.microsoft.com/office/word/2010/wordprocessingCanvas" xmlns:cx="http://schemas.microsoft.com/office/drawing/2014/chartex" xmlns:cx1="http://schemas.microsoft.com/office/drawing/2015/9/8/chartex" xmlns:cx2="http://schemas.microsoft.com/office/drawing/2015/10/21/chartex" xmlns:cx3="http://schemas.microsoft.com/office/drawing/2016/5/9/chartex" xmlns:cx4="http://schemas.microsoft.com/office/drawing/2016/5/10/chartex" xmlns:cx5="http://schemas.microsoft.com/office/drawing/2016/5/11/chartex" xmlns:cx6="http://schemas.microsoft.com/office/drawing/2016/5/12/chartex" xmlns:cx7="http://schemas.microsoft.com/office/drawing/2016/5/13/chartex" xmlns:cx8="http://schemas.microsoft.com/office/drawing/2016/5/14/chartex" xmlns:mc="http://schemas.openxmlformats.org/markup-compatibility/2006" xmlns:aink="http://schemas.microsoft.com/office/drawing/2016/ink" xmlns:am3d="http://schemas.microsoft.com/office/drawing/2017/model3d" xmlns:o="urn:schemas-microsoft-com:office:office" xmlns:oel="http://schemas.microsoft.com/office/2019/extlst" xmlns:r="http://schemas.openxmlformats.org/officeDocument/2006/relationships" xmlns:m="http://schemas.openxmlformats.org/officeDocument/2006/math" xmlns:v="urn:schemas-microsoft-com:vml" xmlns:wp14="http://schemas.microsoft.com/office/word/2010/wordprocessingDrawing" xmlns:wp="http://schemas.openxmlformats.org/drawingml/2006/wordprocessingDrawing" xmlns:w10="urn:schemas-microsoft-com:office:word" xmlns:w="http://schemas.openxmlformats.org/wordprocessingml/2006/main" xmlns:w14="http://schemas.microsoft.com/office/word/2010/wordml" xmlns:w15="http://schemas.microsoft.com/office/word/2012/wordml" xmlns:w16cex="http://schemas.microsoft.com/office/word/2018/wordml/cex" xmlns:w16cid="http://schemas.microsoft.com/office/word/2016/wordml/cid" xmlns:w16="http://schemas.microsoft.com/office/word/2018/wordml" xmlns:w16du="http://schemas.microsoft.com/office/word/2023/wordml/word16du" xmlns:w16sdtdh="http://schemas.microsoft.com/office/word/2020/wordml/sdtdatahash" xmlns:w16sdtfl="http://schemas.microsoft.com/office/word/2024/wordml/sdtformatlock" xmlns:w16se="http://schemas.microsoft.com/office/word/2015/wordml/symex" xmlns:wpg="http://schemas.microsoft.com/office/word/2010/wordprocessingGroup" xmlns:wpi="http://schemas.microsoft.com/office/word/2010/wordprocessingInk" xmlns:wne="http://schemas.microsoft.com/office/word/2006/wordml" xmlns:wps="http://schemas.microsoft.com/office/word/2010/wordprocessingShape" mc:Ignorable="w14 w15 w16se w16cid w16 w16cex w16sdtdh w16sdtfl w16du wp14">
+<w:footnotes xmlns:wpc="http://schemas.microsoft.com/office/word/2010/wordprocessingCanvas" xmlns:mc="http://schemas.openxmlformats.org/markup-compatibility/2006" xmlns:o="urn:schemas-microsoft-com:office:office" xmlns:r="http://schemas.openxmlformats.org/officeDocument/2006/relationships" xmlns:m="http://schemas.openxmlformats.org/officeDocument/2006/math" xmlns:v="urn:schemas-microsoft-com:vml" xmlns:wp14="http://schemas.microsoft.com/office/word/2010/wordprocessingDrawing" xmlns:wp="http://schemas.openxmlformats.org/drawingml/2006/wordprocessingDrawing" xmlns:w10="urn:schemas-microsoft-com:office:word" xmlns:w="http://schemas.openxmlformats.org/wordprocessingml/2006/main" xmlns:w14="http://schemas.microsoft.com/office/word/2010/wordml" xmlns:wpg="http://schemas.microsoft.com/office/word/2010/wordprocessingGroup" xmlns:wpi="http://schemas.microsoft.com/office/word/2010/wordprocessingInk" xmlns:wne="http://schemas.microsoft.com/office/word/2006/wordml" xmlns:wps="http://schemas.microsoft.com/office/word/2010/wordprocessingShape" mc:Ignorable="w14 wp14">
   <w:footnote w:type="separator" w:id="-1">
     <w:p>
       <w:pPr>
@@ -1502,39 +1817,9 @@
 </w:footnotes>
 </file>
 
-<file path=word/header1.xml><?xml version="1.0" encoding="utf-8"?>
-<w:hdr xmlns:wpc="http://schemas.microsoft.com/office/word/2010/wordprocessingCanvas" xmlns:cx="http://schemas.microsoft.com/office/drawing/2014/chartex" xmlns:cx1="http://schemas.microsoft.com/office/drawing/2015/9/8/chartex" xmlns:cx2="http://schemas.microsoft.com/office/drawing/2015/10/21/chartex" xmlns:cx3="http://schemas.microsoft.com/office/drawing/2016/5/9/chartex" xmlns:cx4="http://schemas.microsoft.com/office/drawing/2016/5/10/chartex" xmlns:cx5="http://schemas.microsoft.com/office/drawing/2016/5/11/chartex" xmlns:cx6="http://schemas.microsoft.com/office/drawing/2016/5/12/chartex" xmlns:cx7="http://schemas.microsoft.com/office/drawing/2016/5/13/chartex" xmlns:cx8="http://schemas.microsoft.com/office/drawing/2016/5/14/chartex" xmlns:mc="http://schemas.openxmlformats.org/markup-compatibility/2006" xmlns:aink="http://schemas.microsoft.com/office/drawing/2016/ink" xmlns:am3d="http://schemas.microsoft.com/office/drawing/2017/model3d" xmlns:o="urn:schemas-microsoft-com:office:office" xmlns:oel="http://schemas.microsoft.com/office/2019/extlst" xmlns:r="http://schemas.openxmlformats.org/officeDocument/2006/relationships" xmlns:m="http://schemas.openxmlformats.org/officeDocument/2006/math" xmlns:v="urn:schemas-microsoft-com:vml" xmlns:wp14="http://schemas.microsoft.com/office/word/2010/wordprocessingDrawing" xmlns:wp="http://schemas.openxmlformats.org/drawingml/2006/wordprocessingDrawing" xmlns:w10="urn:schemas-microsoft-com:office:word" xmlns:w="http://schemas.openxmlformats.org/wordprocessingml/2006/main" xmlns:w14="http://schemas.microsoft.com/office/word/2010/wordml" xmlns:w15="http://schemas.microsoft.com/office/word/2012/wordml" xmlns:w16cex="http://schemas.microsoft.com/office/word/2018/wordml/cex" xmlns:w16cid="http://schemas.microsoft.com/office/word/2016/wordml/cid" xmlns:w16="http://schemas.microsoft.com/office/word/2018/wordml" xmlns:w16du="http://schemas.microsoft.com/office/word/2023/wordml/word16du" xmlns:w16sdtdh="http://schemas.microsoft.com/office/word/2020/wordml/sdtdatahash" xmlns:w16sdtfl="http://schemas.microsoft.com/office/word/2024/wordml/sdtformatlock" xmlns:w16se="http://schemas.microsoft.com/office/word/2015/wordml/symex" xmlns:wpg="http://schemas.microsoft.com/office/word/2010/wordprocessingGroup" xmlns:wpi="http://schemas.microsoft.com/office/word/2010/wordprocessingInk" xmlns:wne="http://schemas.microsoft.com/office/word/2006/wordml" xmlns:wps="http://schemas.microsoft.com/office/word/2010/wordprocessingShape" mc:Ignorable="w14 w15 w16se w16cid w16 w16cex w16sdtdh w16sdtfl w16du wp14">
-  <w:p>
-    <w:pPr>
-      <w:pStyle w:val="Header"/>
-    </w:pPr>
-  </w:p>
-</w:hdr>
-</file>
-
-<file path=word/header2.xml><?xml version="1.0" encoding="utf-8"?>
-<w:hdr xmlns:wpc="http://schemas.microsoft.com/office/word/2010/wordprocessingCanvas" xmlns:cx="http://schemas.microsoft.com/office/drawing/2014/chartex" xmlns:cx1="http://schemas.microsoft.com/office/drawing/2015/9/8/chartex" xmlns:cx2="http://schemas.microsoft.com/office/drawing/2015/10/21/chartex" xmlns:cx3="http://schemas.microsoft.com/office/drawing/2016/5/9/chartex" xmlns:cx4="http://schemas.microsoft.com/office/drawing/2016/5/10/chartex" xmlns:cx5="http://schemas.microsoft.com/office/drawing/2016/5/11/chartex" xmlns:cx6="http://schemas.microsoft.com/office/drawing/2016/5/12/chartex" xmlns:cx7="http://schemas.microsoft.com/office/drawing/2016/5/13/chartex" xmlns:cx8="http://schemas.microsoft.com/office/drawing/2016/5/14/chartex" xmlns:mc="http://schemas.openxmlformats.org/markup-compatibility/2006" xmlns:aink="http://schemas.microsoft.com/office/drawing/2016/ink" xmlns:am3d="http://schemas.microsoft.com/office/drawing/2017/model3d" xmlns:o="urn:schemas-microsoft-com:office:office" xmlns:oel="http://schemas.microsoft.com/office/2019/extlst" xmlns:r="http://schemas.openxmlformats.org/officeDocument/2006/relationships" xmlns:m="http://schemas.openxmlformats.org/officeDocument/2006/math" xmlns:v="urn:schemas-microsoft-com:vml" xmlns:wp14="http://schemas.microsoft.com/office/word/2010/wordprocessingDrawing" xmlns:wp="http://schemas.openxmlformats.org/drawingml/2006/wordprocessingDrawing" xmlns:w10="urn:schemas-microsoft-com:office:word" xmlns:w="http://schemas.openxmlformats.org/wordprocessingml/2006/main" xmlns:w14="http://schemas.microsoft.com/office/word/2010/wordml" xmlns:w15="http://schemas.microsoft.com/office/word/2012/wordml" xmlns:w16cex="http://schemas.microsoft.com/office/word/2018/wordml/cex" xmlns:w16cid="http://schemas.microsoft.com/office/word/2016/wordml/cid" xmlns:w16="http://schemas.microsoft.com/office/word/2018/wordml" xmlns:w16du="http://schemas.microsoft.com/office/word/2023/wordml/word16du" xmlns:w16sdtdh="http://schemas.microsoft.com/office/word/2020/wordml/sdtdatahash" xmlns:w16sdtfl="http://schemas.microsoft.com/office/word/2024/wordml/sdtformatlock" xmlns:w16se="http://schemas.microsoft.com/office/word/2015/wordml/symex" xmlns:wpg="http://schemas.microsoft.com/office/word/2010/wordprocessingGroup" xmlns:wpi="http://schemas.microsoft.com/office/word/2010/wordprocessingInk" xmlns:wne="http://schemas.microsoft.com/office/word/2006/wordml" xmlns:wps="http://schemas.microsoft.com/office/word/2010/wordprocessingShape" mc:Ignorable="w14 w15 w16se w16cid w16 w16cex w16sdtdh w16sdtfl w16du wp14">
-  <w:p>
-    <w:pPr>
-      <w:pStyle w:val="Header"/>
-    </w:pPr>
-  </w:p>
-</w:hdr>
-</file>
-
-<file path=word/header3.xml><?xml version="1.0" encoding="utf-8"?>
-<w:hdr xmlns:wpc="http://schemas.microsoft.com/office/word/2010/wordprocessingCanvas" xmlns:cx="http://schemas.microsoft.com/office/drawing/2014/chartex" xmlns:cx1="http://schemas.microsoft.com/office/drawing/2015/9/8/chartex" xmlns:cx2="http://schemas.microsoft.com/office/drawing/2015/10/21/chartex" xmlns:cx3="http://schemas.microsoft.com/office/drawing/2016/5/9/chartex" xmlns:cx4="http://schemas.microsoft.com/office/drawing/2016/5/10/chartex" xmlns:cx5="http://schemas.microsoft.com/office/drawing/2016/5/11/chartex" xmlns:cx6="http://schemas.microsoft.com/office/drawing/2016/5/12/chartex" xmlns:cx7="http://schemas.microsoft.com/office/drawing/2016/5/13/chartex" xmlns:cx8="http://schemas.microsoft.com/office/drawing/2016/5/14/chartex" xmlns:mc="http://schemas.openxmlformats.org/markup-compatibility/2006" xmlns:aink="http://schemas.microsoft.com/office/drawing/2016/ink" xmlns:am3d="http://schemas.microsoft.com/office/drawing/2017/model3d" xmlns:o="urn:schemas-microsoft-com:office:office" xmlns:oel="http://schemas.microsoft.com/office/2019/extlst" xmlns:r="http://schemas.openxmlformats.org/officeDocument/2006/relationships" xmlns:m="http://schemas.openxmlformats.org/officeDocument/2006/math" xmlns:v="urn:schemas-microsoft-com:vml" xmlns:wp14="http://schemas.microsoft.com/office/word/2010/wordprocessingDrawing" xmlns:wp="http://schemas.openxmlformats.org/drawingml/2006/wordprocessingDrawing" xmlns:w10="urn:schemas-microsoft-com:office:word" xmlns:w="http://schemas.openxmlformats.org/wordprocessingml/2006/main" xmlns:w14="http://schemas.microsoft.com/office/word/2010/wordml" xmlns:w15="http://schemas.microsoft.com/office/word/2012/wordml" xmlns:w16cex="http://schemas.microsoft.com/office/word/2018/wordml/cex" xmlns:w16cid="http://schemas.microsoft.com/office/word/2016/wordml/cid" xmlns:w16="http://schemas.microsoft.com/office/word/2018/wordml" xmlns:w16du="http://schemas.microsoft.com/office/word/2023/wordml/word16du" xmlns:w16sdtdh="http://schemas.microsoft.com/office/word/2020/wordml/sdtdatahash" xmlns:w16sdtfl="http://schemas.microsoft.com/office/word/2024/wordml/sdtformatlock" xmlns:w16se="http://schemas.microsoft.com/office/word/2015/wordml/symex" xmlns:wpg="http://schemas.microsoft.com/office/word/2010/wordprocessingGroup" xmlns:wpi="http://schemas.microsoft.com/office/word/2010/wordprocessingInk" xmlns:wne="http://schemas.microsoft.com/office/word/2006/wordml" xmlns:wps="http://schemas.microsoft.com/office/word/2010/wordprocessingShape" mc:Ignorable="w14 w15 w16se w16cid w16 w16cex w16sdtdh w16sdtfl w16du wp14">
-  <w:p>
-    <w:pPr>
-      <w:pStyle w:val="Header"/>
-    </w:pPr>
-  </w:p>
-</w:hdr>
-</file>
-
 <file path=word/numbering.xml><?xml version="1.0" encoding="utf-8"?>
-<w:numbering xmlns:wpc="http://schemas.microsoft.com/office/word/2010/wordprocessingCanvas" xmlns:cx="http://schemas.microsoft.com/office/drawing/2014/chartex" xmlns:cx1="http://schemas.microsoft.com/office/drawing/2015/9/8/chartex" xmlns:cx2="http://schemas.microsoft.com/office/drawing/2015/10/21/chartex" xmlns:cx3="http://schemas.microsoft.com/office/drawing/2016/5/9/chartex" xmlns:cx4="http://schemas.microsoft.com/office/drawing/2016/5/10/chartex" xmlns:cx5="http://schemas.microsoft.com/office/drawing/2016/5/11/chartex" xmlns:cx6="http://schemas.microsoft.com/office/drawing/2016/5/12/chartex" xmlns:cx7="http://schemas.microsoft.com/office/drawing/2016/5/13/chartex" xmlns:cx8="http://schemas.microsoft.com/office/drawing/2016/5/14/chartex" xmlns:mc="http://schemas.openxmlformats.org/markup-compatibility/2006" xmlns:aink="http://schemas.microsoft.com/office/drawing/2016/ink" xmlns:am3d="http://schemas.microsoft.com/office/drawing/2017/model3d" xmlns:o="urn:schemas-microsoft-com:office:office" xmlns:oel="http://schemas.microsoft.com/office/2019/extlst" xmlns:r="http://schemas.openxmlformats.org/officeDocument/2006/relationships" xmlns:m="http://schemas.openxmlformats.org/officeDocument/2006/math" xmlns:v="urn:schemas-microsoft-com:vml" xmlns:wp14="http://schemas.microsoft.com/office/word/2010/wordprocessingDrawing" xmlns:wp="http://schemas.openxmlformats.org/drawingml/2006/wordprocessingDrawing" xmlns:w10="urn:schemas-microsoft-com:office:word" xmlns:w="http://schemas.openxmlformats.org/wordprocessingml/2006/main" xmlns:w14="http://schemas.microsoft.com/office/word/2010/wordml" xmlns:w15="http://schemas.microsoft.com/office/word/2012/wordml" xmlns:w16cex="http://schemas.microsoft.com/office/word/2018/wordml/cex" xmlns:w16cid="http://schemas.microsoft.com/office/word/2016/wordml/cid" xmlns:w16="http://schemas.microsoft.com/office/word/2018/wordml" xmlns:w16du="http://schemas.microsoft.com/office/word/2023/wordml/word16du" xmlns:w16sdtdh="http://schemas.microsoft.com/office/word/2020/wordml/sdtdatahash" xmlns:w16sdtfl="http://schemas.microsoft.com/office/word/2024/wordml/sdtformatlock" xmlns:w16se="http://schemas.microsoft.com/office/word/2015/wordml/symex" xmlns:wpg="http://schemas.microsoft.com/office/word/2010/wordprocessingGroup" xmlns:wpi="http://schemas.microsoft.com/office/word/2010/wordprocessingInk" xmlns:wne="http://schemas.microsoft.com/office/word/2006/wordml" xmlns:wps="http://schemas.microsoft.com/office/word/2010/wordprocessingShape" mc:Ignorable="w14 w15 w16se w16cid w16 w16cex w16sdtdh w16sdtfl w16du wp14">
-  <w:abstractNum w:abstractNumId="0" w15:restartNumberingAfterBreak="0">
+<w:numbering xmlns:wpc="http://schemas.microsoft.com/office/word/2010/wordprocessingCanvas" xmlns:mc="http://schemas.openxmlformats.org/markup-compatibility/2006" xmlns:o="urn:schemas-microsoft-com:office:office" xmlns:r="http://schemas.openxmlformats.org/officeDocument/2006/relationships" xmlns:m="http://schemas.openxmlformats.org/officeDocument/2006/math" xmlns:v="urn:schemas-microsoft-com:vml" xmlns:wp14="http://schemas.microsoft.com/office/word/2010/wordprocessingDrawing" xmlns:wp="http://schemas.openxmlformats.org/drawingml/2006/wordprocessingDrawing" xmlns:w10="urn:schemas-microsoft-com:office:word" xmlns:w="http://schemas.openxmlformats.org/wordprocessingml/2006/main" xmlns:w14="http://schemas.microsoft.com/office/word/2010/wordml" xmlns:wpg="http://schemas.microsoft.com/office/word/2010/wordprocessingGroup" xmlns:wpi="http://schemas.microsoft.com/office/word/2010/wordprocessingInk" xmlns:wne="http://schemas.microsoft.com/office/word/2006/wordml" xmlns:wps="http://schemas.microsoft.com/office/word/2010/wordprocessingShape" mc:Ignorable="w14 wp14">
+  <w:abstractNum w:abstractNumId="0">
     <w:nsid w:val="00462C7F"/>
     <w:multiLevelType w:val="hybridMultilevel"/>
     <w:tmpl w:val="8C8C7E72"/>
@@ -1647,7 +1932,7 @@
       </w:rPr>
     </w:lvl>
   </w:abstractNum>
-  <w:abstractNum w:abstractNumId="1" w15:restartNumberingAfterBreak="0">
+  <w:abstractNum w:abstractNumId="1">
     <w:nsid w:val="03383492"/>
     <w:multiLevelType w:val="hybridMultilevel"/>
     <w:tmpl w:val="15106462"/>
@@ -1760,7 +2045,7 @@
       </w:rPr>
     </w:lvl>
   </w:abstractNum>
-  <w:abstractNum w:abstractNumId="2" w15:restartNumberingAfterBreak="0">
+  <w:abstractNum w:abstractNumId="2">
     <w:nsid w:val="1C56560E"/>
     <w:multiLevelType w:val="hybridMultilevel"/>
     <w:tmpl w:val="F34E8D42"/>
@@ -1873,7 +2158,7 @@
       </w:rPr>
     </w:lvl>
   </w:abstractNum>
-  <w:abstractNum w:abstractNumId="3" w15:restartNumberingAfterBreak="0">
+  <w:abstractNum w:abstractNumId="3">
     <w:nsid w:val="25584B17"/>
     <w:multiLevelType w:val="hybridMultilevel"/>
     <w:tmpl w:val="CF40601C"/>
@@ -1986,7 +2271,7 @@
       </w:rPr>
     </w:lvl>
   </w:abstractNum>
-  <w:abstractNum w:abstractNumId="4" w15:restartNumberingAfterBreak="0">
+  <w:abstractNum w:abstractNumId="4">
     <w:nsid w:val="2F187A6D"/>
     <w:multiLevelType w:val="hybridMultilevel"/>
     <w:tmpl w:val="F768E588"/>
@@ -2099,7 +2384,7 @@
       </w:rPr>
     </w:lvl>
   </w:abstractNum>
-  <w:abstractNum w:abstractNumId="5" w15:restartNumberingAfterBreak="0">
+  <w:abstractNum w:abstractNumId="5">
     <w:nsid w:val="43CC1885"/>
     <w:multiLevelType w:val="hybridMultilevel"/>
     <w:tmpl w:val="2C923664"/>
@@ -2212,7 +2497,7 @@
       </w:rPr>
     </w:lvl>
   </w:abstractNum>
-  <w:abstractNum w:abstractNumId="6" w15:restartNumberingAfterBreak="0">
+  <w:abstractNum w:abstractNumId="6">
     <w:nsid w:val="51945DA7"/>
     <w:multiLevelType w:val="hybridMultilevel"/>
     <w:tmpl w:val="3D2A06BE"/>
@@ -2325,7 +2610,7 @@
       </w:rPr>
     </w:lvl>
   </w:abstractNum>
-  <w:abstractNum w:abstractNumId="7" w15:restartNumberingAfterBreak="0">
+  <w:abstractNum w:abstractNumId="7">
     <w:nsid w:val="53F409A6"/>
     <w:multiLevelType w:val="hybridMultilevel"/>
     <w:tmpl w:val="9F74BC86"/>
@@ -2438,7 +2723,7 @@
       </w:rPr>
     </w:lvl>
   </w:abstractNum>
-  <w:abstractNum w:abstractNumId="8" w15:restartNumberingAfterBreak="0">
+  <w:abstractNum w:abstractNumId="8">
     <w:nsid w:val="568A21A5"/>
     <w:multiLevelType w:val="multilevel"/>
     <w:tmpl w:val="40090021"/>
@@ -2551,7 +2836,7 @@
       </w:rPr>
     </w:lvl>
   </w:abstractNum>
-  <w:abstractNum w:abstractNumId="9" w15:restartNumberingAfterBreak="0">
+  <w:abstractNum w:abstractNumId="9">
     <w:nsid w:val="572D1B7B"/>
     <w:multiLevelType w:val="hybridMultilevel"/>
     <w:tmpl w:val="0E1493F8"/>
@@ -2664,7 +2949,7 @@
       </w:rPr>
     </w:lvl>
   </w:abstractNum>
-  <w:abstractNum w:abstractNumId="10" w15:restartNumberingAfterBreak="0">
+  <w:abstractNum w:abstractNumId="10">
     <w:nsid w:val="5895236E"/>
     <w:multiLevelType w:val="hybridMultilevel"/>
     <w:tmpl w:val="B5C6DF00"/>
@@ -2777,7 +3062,7 @@
       </w:rPr>
     </w:lvl>
   </w:abstractNum>
-  <w:abstractNum w:abstractNumId="11" w15:restartNumberingAfterBreak="0">
+  <w:abstractNum w:abstractNumId="11">
     <w:nsid w:val="59514E66"/>
     <w:multiLevelType w:val="hybridMultilevel"/>
     <w:tmpl w:val="B8DA251C"/>
@@ -2890,7 +3175,7 @@
       </w:rPr>
     </w:lvl>
   </w:abstractNum>
-  <w:abstractNum w:abstractNumId="12" w15:restartNumberingAfterBreak="0">
+  <w:abstractNum w:abstractNumId="12">
     <w:nsid w:val="5A6A6539"/>
     <w:multiLevelType w:val="hybridMultilevel"/>
     <w:tmpl w:val="2F0653C8"/>
@@ -3003,7 +3288,7 @@
       </w:rPr>
     </w:lvl>
   </w:abstractNum>
-  <w:abstractNum w:abstractNumId="13" w15:restartNumberingAfterBreak="0">
+  <w:abstractNum w:abstractNumId="13">
     <w:nsid w:val="5B7E2C23"/>
     <w:multiLevelType w:val="hybridMultilevel"/>
     <w:tmpl w:val="D066685C"/>
@@ -3116,7 +3401,7 @@
       </w:rPr>
     </w:lvl>
   </w:abstractNum>
-  <w:abstractNum w:abstractNumId="14" w15:restartNumberingAfterBreak="0">
+  <w:abstractNum w:abstractNumId="14">
     <w:nsid w:val="5E2D1C95"/>
     <w:multiLevelType w:val="hybridMultilevel"/>
     <w:tmpl w:val="5BC2733C"/>
@@ -3237,7 +3522,7 @@
       </w:rPr>
     </w:lvl>
   </w:abstractNum>
-  <w:abstractNum w:abstractNumId="15" w15:restartNumberingAfterBreak="0">
+  <w:abstractNum w:abstractNumId="15">
     <w:nsid w:val="61694E07"/>
     <w:multiLevelType w:val="hybridMultilevel"/>
     <w:tmpl w:val="5DE46F7E"/>
@@ -3350,7 +3635,7 @@
       </w:rPr>
     </w:lvl>
   </w:abstractNum>
-  <w:abstractNum w:abstractNumId="16" w15:restartNumberingAfterBreak="0">
+  <w:abstractNum w:abstractNumId="16">
     <w:nsid w:val="6371299A"/>
     <w:multiLevelType w:val="hybridMultilevel"/>
     <w:tmpl w:val="835E34CA"/>
@@ -3463,7 +3748,7 @@
       </w:rPr>
     </w:lvl>
   </w:abstractNum>
-  <w:abstractNum w:abstractNumId="17" w15:restartNumberingAfterBreak="0">
+  <w:abstractNum w:abstractNumId="17">
     <w:nsid w:val="64304D4F"/>
     <w:multiLevelType w:val="hybridMultilevel"/>
     <w:tmpl w:val="4FD2BAD4"/>
@@ -3576,7 +3861,7 @@
       </w:rPr>
     </w:lvl>
   </w:abstractNum>
-  <w:abstractNum w:abstractNumId="18" w15:restartNumberingAfterBreak="0">
+  <w:abstractNum w:abstractNumId="18">
     <w:nsid w:val="6D2F7B73"/>
     <w:multiLevelType w:val="hybridMultilevel"/>
     <w:tmpl w:val="8092E8A8"/>
@@ -3689,7 +3974,7 @@
       </w:rPr>
     </w:lvl>
   </w:abstractNum>
-  <w:abstractNum w:abstractNumId="19" w15:restartNumberingAfterBreak="0">
+  <w:abstractNum w:abstractNumId="19">
     <w:nsid w:val="734D3130"/>
     <w:multiLevelType w:val="hybridMultilevel"/>
     <w:tmpl w:val="5640391E"/>
@@ -3802,7 +4087,7 @@
       </w:rPr>
     </w:lvl>
   </w:abstractNum>
-  <w:abstractNum w:abstractNumId="20" w15:restartNumberingAfterBreak="0">
+  <w:abstractNum w:abstractNumId="20">
     <w:nsid w:val="7FE7275A"/>
     <w:multiLevelType w:val="hybridMultilevel"/>
     <w:tmpl w:val="BB8A3DD8"/>
@@ -3915,74 +4200,74 @@
       </w:rPr>
     </w:lvl>
   </w:abstractNum>
-  <w:num w:numId="1" w16cid:durableId="38630786">
+  <w:num w:numId="1">
     <w:abstractNumId w:val="5"/>
   </w:num>
-  <w:num w:numId="2" w16cid:durableId="45492083">
+  <w:num w:numId="2">
     <w:abstractNumId w:val="2"/>
   </w:num>
-  <w:num w:numId="3" w16cid:durableId="518664115">
+  <w:num w:numId="3">
     <w:abstractNumId w:val="14"/>
   </w:num>
-  <w:num w:numId="4" w16cid:durableId="1989092370">
+  <w:num w:numId="4">
     <w:abstractNumId w:val="0"/>
   </w:num>
-  <w:num w:numId="5" w16cid:durableId="20665148">
+  <w:num w:numId="5">
     <w:abstractNumId w:val="16"/>
   </w:num>
-  <w:num w:numId="6" w16cid:durableId="1448430516">
+  <w:num w:numId="6">
     <w:abstractNumId w:val="1"/>
   </w:num>
-  <w:num w:numId="7" w16cid:durableId="1224878181">
+  <w:num w:numId="7">
     <w:abstractNumId w:val="18"/>
   </w:num>
-  <w:num w:numId="8" w16cid:durableId="538054958">
+  <w:num w:numId="8">
     <w:abstractNumId w:val="8"/>
   </w:num>
-  <w:num w:numId="9" w16cid:durableId="1305887283">
+  <w:num w:numId="9">
     <w:abstractNumId w:val="15"/>
   </w:num>
-  <w:num w:numId="10" w16cid:durableId="1701391785">
+  <w:num w:numId="10">
     <w:abstractNumId w:val="10"/>
   </w:num>
-  <w:num w:numId="11" w16cid:durableId="775952584">
+  <w:num w:numId="11">
     <w:abstractNumId w:val="9"/>
   </w:num>
-  <w:num w:numId="12" w16cid:durableId="751852785">
+  <w:num w:numId="12">
     <w:abstractNumId w:val="17"/>
   </w:num>
-  <w:num w:numId="13" w16cid:durableId="1343898224">
+  <w:num w:numId="13">
     <w:abstractNumId w:val="13"/>
   </w:num>
-  <w:num w:numId="14" w16cid:durableId="2013213042">
+  <w:num w:numId="14">
     <w:abstractNumId w:val="4"/>
   </w:num>
-  <w:num w:numId="15" w16cid:durableId="1805393283">
+  <w:num w:numId="15">
     <w:abstractNumId w:val="6"/>
   </w:num>
-  <w:num w:numId="16" w16cid:durableId="565070593">
+  <w:num w:numId="16">
     <w:abstractNumId w:val="20"/>
   </w:num>
-  <w:num w:numId="17" w16cid:durableId="116917263">
+  <w:num w:numId="17">
     <w:abstractNumId w:val="7"/>
   </w:num>
-  <w:num w:numId="18" w16cid:durableId="1009212406">
+  <w:num w:numId="18">
     <w:abstractNumId w:val="3"/>
   </w:num>
-  <w:num w:numId="19" w16cid:durableId="866874924">
+  <w:num w:numId="19">
     <w:abstractNumId w:val="11"/>
   </w:num>
-  <w:num w:numId="20" w16cid:durableId="198056430">
+  <w:num w:numId="20">
     <w:abstractNumId w:val="19"/>
   </w:num>
-  <w:num w:numId="21" w16cid:durableId="262496524">
+  <w:num w:numId="21">
     <w:abstractNumId w:val="12"/>
   </w:num>
 </w:numbering>
 </file>
 
 <file path=word/styles.xml><?xml version="1.0" encoding="utf-8"?>
-<w:styles xmlns:mc="http://schemas.openxmlformats.org/markup-compatibility/2006" xmlns:r="http://schemas.openxmlformats.org/officeDocument/2006/relationships" xmlns:w="http://schemas.openxmlformats.org/wordprocessingml/2006/main" xmlns:w14="http://schemas.microsoft.com/office/word/2010/wordml" xmlns:w15="http://schemas.microsoft.com/office/word/2012/wordml" xmlns:w16cex="http://schemas.microsoft.com/office/word/2018/wordml/cex" xmlns:w16cid="http://schemas.microsoft.com/office/word/2016/wordml/cid" xmlns:w16="http://schemas.microsoft.com/office/word/2018/wordml" xmlns:w16du="http://schemas.microsoft.com/office/word/2023/wordml/word16du" xmlns:w16sdtdh="http://schemas.microsoft.com/office/word/2020/wordml/sdtdatahash" xmlns:w16sdtfl="http://schemas.microsoft.com/office/word/2024/wordml/sdtformatlock" xmlns:w16se="http://schemas.microsoft.com/office/word/2015/wordml/symex" mc:Ignorable="w14 w15 w16se w16cid w16 w16cex w16sdtdh w16sdtfl w16du">
+<w:styles xmlns:mc="http://schemas.openxmlformats.org/markup-compatibility/2006" xmlns:r="http://schemas.openxmlformats.org/officeDocument/2006/relationships" xmlns:w="http://schemas.openxmlformats.org/wordprocessingml/2006/main" xmlns:w14="http://schemas.microsoft.com/office/word/2010/wordml" mc:Ignorable="w14">
   <w:docDefaults>
     <w:rPrDefault>
       <w:rPr>
@@ -4000,388 +4285,149 @@
       </w:pPr>
     </w:pPrDefault>
   </w:docDefaults>
-  <w:latentStyles w:defLockedState="0" w:defUIPriority="99" w:defSemiHidden="0" w:defUnhideWhenUsed="0" w:defQFormat="0" w:count="376">
-    <w:lsdException w:name="Normal" w:uiPriority="0" w:qFormat="1"/>
-    <w:lsdException w:name="heading 1" w:uiPriority="9" w:qFormat="1"/>
-    <w:lsdException w:name="heading 2" w:semiHidden="1" w:uiPriority="9" w:unhideWhenUsed="1" w:qFormat="1"/>
-    <w:lsdException w:name="heading 3" w:semiHidden="1" w:uiPriority="9" w:unhideWhenUsed="1" w:qFormat="1"/>
-    <w:lsdException w:name="heading 4" w:semiHidden="1" w:uiPriority="9" w:unhideWhenUsed="1" w:qFormat="1"/>
-    <w:lsdException w:name="heading 5" w:semiHidden="1" w:uiPriority="9" w:unhideWhenUsed="1" w:qFormat="1"/>
-    <w:lsdException w:name="heading 6" w:semiHidden="1" w:uiPriority="9" w:unhideWhenUsed="1" w:qFormat="1"/>
-    <w:lsdException w:name="heading 7" w:semiHidden="1" w:uiPriority="9" w:unhideWhenUsed="1" w:qFormat="1"/>
-    <w:lsdException w:name="heading 8" w:semiHidden="1" w:uiPriority="9" w:unhideWhenUsed="1" w:qFormat="1"/>
-    <w:lsdException w:name="heading 9" w:semiHidden="1" w:uiPriority="9" w:unhideWhenUsed="1" w:qFormat="1"/>
-    <w:lsdException w:name="index 1" w:semiHidden="1" w:unhideWhenUsed="1"/>
-    <w:lsdException w:name="index 2" w:semiHidden="1" w:unhideWhenUsed="1"/>
-    <w:lsdException w:name="index 3" w:semiHidden="1" w:unhideWhenUsed="1"/>
-    <w:lsdException w:name="index 4" w:semiHidden="1" w:unhideWhenUsed="1"/>
-    <w:lsdException w:name="index 5" w:semiHidden="1" w:unhideWhenUsed="1"/>
-    <w:lsdException w:name="index 6" w:semiHidden="1" w:unhideWhenUsed="1"/>
-    <w:lsdException w:name="index 7" w:semiHidden="1" w:unhideWhenUsed="1"/>
-    <w:lsdException w:name="index 8" w:semiHidden="1" w:unhideWhenUsed="1"/>
-    <w:lsdException w:name="index 9" w:semiHidden="1" w:unhideWhenUsed="1"/>
-    <w:lsdException w:name="toc 1" w:semiHidden="1" w:uiPriority="39" w:unhideWhenUsed="1"/>
-    <w:lsdException w:name="toc 2" w:semiHidden="1" w:uiPriority="39" w:unhideWhenUsed="1"/>
-    <w:lsdException w:name="toc 3" w:semiHidden="1" w:uiPriority="39" w:unhideWhenUsed="1"/>
-    <w:lsdException w:name="toc 4" w:semiHidden="1" w:uiPriority="39" w:unhideWhenUsed="1"/>
-    <w:lsdException w:name="toc 5" w:semiHidden="1" w:uiPriority="39" w:unhideWhenUsed="1"/>
-    <w:lsdException w:name="toc 6" w:semiHidden="1" w:uiPriority="39" w:unhideWhenUsed="1"/>
-    <w:lsdException w:name="toc 7" w:semiHidden="1" w:uiPriority="39" w:unhideWhenUsed="1"/>
-    <w:lsdException w:name="toc 8" w:semiHidden="1" w:uiPriority="39" w:unhideWhenUsed="1"/>
-    <w:lsdException w:name="toc 9" w:semiHidden="1" w:uiPriority="39" w:unhideWhenUsed="1"/>
-    <w:lsdException w:name="Normal Indent" w:semiHidden="1" w:unhideWhenUsed="1"/>
-    <w:lsdException w:name="footnote text" w:semiHidden="1" w:unhideWhenUsed="1"/>
-    <w:lsdException w:name="annotation text" w:semiHidden="1" w:unhideWhenUsed="1"/>
-    <w:lsdException w:name="header" w:semiHidden="1" w:unhideWhenUsed="1"/>
-    <w:lsdException w:name="footer" w:semiHidden="1" w:unhideWhenUsed="1"/>
-    <w:lsdException w:name="index heading" w:semiHidden="1" w:unhideWhenUsed="1"/>
-    <w:lsdException w:name="caption" w:semiHidden="1" w:uiPriority="35" w:unhideWhenUsed="1" w:qFormat="1"/>
-    <w:lsdException w:name="table of figures" w:semiHidden="1" w:unhideWhenUsed="1"/>
-    <w:lsdException w:name="envelope address" w:semiHidden="1" w:unhideWhenUsed="1"/>
-    <w:lsdException w:name="envelope return" w:semiHidden="1" w:unhideWhenUsed="1"/>
-    <w:lsdException w:name="footnote reference" w:semiHidden="1" w:unhideWhenUsed="1"/>
-    <w:lsdException w:name="annotation reference" w:semiHidden="1" w:unhideWhenUsed="1"/>
-    <w:lsdException w:name="line number" w:semiHidden="1" w:unhideWhenUsed="1"/>
-    <w:lsdException w:name="page number" w:semiHidden="1" w:unhideWhenUsed="1"/>
-    <w:lsdException w:name="endnote reference" w:semiHidden="1" w:unhideWhenUsed="1"/>
-    <w:lsdException w:name="endnote text" w:semiHidden="1" w:unhideWhenUsed="1"/>
-    <w:lsdException w:name="table of authorities" w:semiHidden="1" w:unhideWhenUsed="1"/>
-    <w:lsdException w:name="macro" w:semiHidden="1" w:unhideWhenUsed="1"/>
-    <w:lsdException w:name="toa heading" w:semiHidden="1" w:unhideWhenUsed="1"/>
-    <w:lsdException w:name="List" w:semiHidden="1" w:unhideWhenUsed="1"/>
-    <w:lsdException w:name="List Bullet" w:semiHidden="1" w:unhideWhenUsed="1"/>
-    <w:lsdException w:name="List Number" w:semiHidden="1" w:unhideWhenUsed="1"/>
-    <w:lsdException w:name="List 2" w:semiHidden="1" w:unhideWhenUsed="1"/>
-    <w:lsdException w:name="List 3" w:semiHidden="1" w:unhideWhenUsed="1"/>
-    <w:lsdException w:name="List 4" w:semiHidden="1" w:unhideWhenUsed="1"/>
-    <w:lsdException w:name="List 5" w:semiHidden="1" w:unhideWhenUsed="1"/>
-    <w:lsdException w:name="List Bullet 2" w:semiHidden="1" w:unhideWhenUsed="1"/>
-    <w:lsdException w:name="List Bullet 3" w:semiHidden="1" w:unhideWhenUsed="1"/>
-    <w:lsdException w:name="List Bullet 4" w:semiHidden="1" w:unhideWhenUsed="1"/>
-    <w:lsdException w:name="List Bullet 5" w:semiHidden="1" w:unhideWhenUsed="1"/>
-    <w:lsdException w:name="List Number 2" w:semiHidden="1" w:unhideWhenUsed="1"/>
-    <w:lsdException w:name="List Number 3" w:semiHidden="1" w:unhideWhenUsed="1"/>
-    <w:lsdException w:name="List Number 4" w:semiHidden="1" w:unhideWhenUsed="1"/>
-    <w:lsdException w:name="List Number 5" w:semiHidden="1" w:unhideWhenUsed="1"/>
-    <w:lsdException w:name="Title" w:uiPriority="10" w:qFormat="1"/>
-    <w:lsdException w:name="Closing" w:semiHidden="1" w:unhideWhenUsed="1"/>
-    <w:lsdException w:name="Signature" w:semiHidden="1" w:unhideWhenUsed="1"/>
-    <w:lsdException w:name="Default Paragraph Font" w:semiHidden="1" w:uiPriority="1" w:unhideWhenUsed="1"/>
-    <w:lsdException w:name="Body Text" w:semiHidden="1" w:unhideWhenUsed="1"/>
-    <w:lsdException w:name="Body Text Indent" w:semiHidden="1" w:unhideWhenUsed="1"/>
-    <w:lsdException w:name="List Continue" w:semiHidden="1" w:unhideWhenUsed="1"/>
-    <w:lsdException w:name="List Continue 2" w:semiHidden="1" w:unhideWhenUsed="1"/>
-    <w:lsdException w:name="List Continue 3" w:semiHidden="1" w:unhideWhenUsed="1"/>
-    <w:lsdException w:name="List Continue 4" w:semiHidden="1" w:unhideWhenUsed="1"/>
-    <w:lsdException w:name="List Continue 5" w:semiHidden="1" w:unhideWhenUsed="1"/>
-    <w:lsdException w:name="Message Header" w:semiHidden="1" w:unhideWhenUsed="1"/>
-    <w:lsdException w:name="Subtitle" w:uiPriority="11" w:qFormat="1"/>
-    <w:lsdException w:name="Salutation" w:semiHidden="1" w:unhideWhenUsed="1"/>
-    <w:lsdException w:name="Date" w:semiHidden="1" w:unhideWhenUsed="1"/>
-    <w:lsdException w:name="Body Text First Indent" w:semiHidden="1" w:unhideWhenUsed="1"/>
-    <w:lsdException w:name="Body Text First Indent 2" w:semiHidden="1" w:unhideWhenUsed="1"/>
-    <w:lsdException w:name="Note Heading" w:semiHidden="1" w:unhideWhenUsed="1"/>
-    <w:lsdException w:name="Body Text 2" w:semiHidden="1" w:unhideWhenUsed="1"/>
-    <w:lsdException w:name="Body Text 3" w:semiHidden="1" w:unhideWhenUsed="1"/>
-    <w:lsdException w:name="Body Text Indent 2" w:semiHidden="1" w:unhideWhenUsed="1"/>
-    <w:lsdException w:name="Body Text Indent 3" w:semiHidden="1" w:unhideWhenUsed="1"/>
-    <w:lsdException w:name="Block Text" w:semiHidden="1" w:unhideWhenUsed="1"/>
-    <w:lsdException w:name="Hyperlink" w:semiHidden="1" w:unhideWhenUsed="1"/>
-    <w:lsdException w:name="FollowedHyperlink" w:semiHidden="1" w:unhideWhenUsed="1"/>
-    <w:lsdException w:name="Strong" w:uiPriority="22" w:qFormat="1"/>
-    <w:lsdException w:name="Emphasis" w:uiPriority="20" w:qFormat="1"/>
-    <w:lsdException w:name="Document Map" w:semiHidden="1" w:unhideWhenUsed="1"/>
-    <w:lsdException w:name="Plain Text" w:semiHidden="1" w:unhideWhenUsed="1"/>
-    <w:lsdException w:name="E-mail Signature" w:semiHidden="1" w:unhideWhenUsed="1"/>
-    <w:lsdException w:name="HTML Top of Form" w:semiHidden="1" w:unhideWhenUsed="1"/>
-    <w:lsdException w:name="HTML Bottom of Form" w:semiHidden="1" w:unhideWhenUsed="1"/>
-    <w:lsdException w:name="Normal (Web)" w:semiHidden="1" w:unhideWhenUsed="1"/>
-    <w:lsdException w:name="HTML Acronym" w:semiHidden="1" w:unhideWhenUsed="1"/>
-    <w:lsdException w:name="HTML Address" w:semiHidden="1" w:unhideWhenUsed="1"/>
-    <w:lsdException w:name="HTML Cite" w:semiHidden="1" w:unhideWhenUsed="1"/>
-    <w:lsdException w:name="HTML Code" w:semiHidden="1" w:unhideWhenUsed="1"/>
-    <w:lsdException w:name="HTML Definition" w:semiHidden="1" w:unhideWhenUsed="1"/>
-    <w:lsdException w:name="HTML Keyboard" w:semiHidden="1" w:unhideWhenUsed="1"/>
-    <w:lsdException w:name="HTML Preformatted" w:semiHidden="1" w:unhideWhenUsed="1"/>
-    <w:lsdException w:name="HTML Sample" w:semiHidden="1" w:unhideWhenUsed="1"/>
-    <w:lsdException w:name="HTML Typewriter" w:semiHidden="1" w:unhideWhenUsed="1"/>
-    <w:lsdException w:name="HTML Variable" w:semiHidden="1" w:unhideWhenUsed="1"/>
-    <w:lsdException w:name="Normal Table" w:semiHidden="1" w:unhideWhenUsed="1"/>
-    <w:lsdException w:name="annotation subject" w:semiHidden="1" w:unhideWhenUsed="1"/>
-    <w:lsdException w:name="No List" w:semiHidden="1" w:unhideWhenUsed="1"/>
-    <w:lsdException w:name="Outline List 1" w:semiHidden="1" w:unhideWhenUsed="1"/>
-    <w:lsdException w:name="Outline List 2" w:semiHidden="1" w:unhideWhenUsed="1"/>
-    <w:lsdException w:name="Outline List 3" w:semiHidden="1" w:unhideWhenUsed="1"/>
-    <w:lsdException w:name="Table Simple 1" w:semiHidden="1" w:unhideWhenUsed="1"/>
-    <w:lsdException w:name="Table Simple 2" w:semiHidden="1" w:unhideWhenUsed="1"/>
-    <w:lsdException w:name="Table Simple 3" w:semiHidden="1" w:unhideWhenUsed="1"/>
-    <w:lsdException w:name="Table Classic 1" w:semiHidden="1" w:unhideWhenUsed="1"/>
-    <w:lsdException w:name="Table Classic 2" w:semiHidden="1" w:unhideWhenUsed="1"/>
-    <w:lsdException w:name="Table Classic 3" w:semiHidden="1" w:unhideWhenUsed="1"/>
-    <w:lsdException w:name="Table Classic 4" w:semiHidden="1" w:unhideWhenUsed="1"/>
-    <w:lsdException w:name="Table Colorful 1" w:semiHidden="1" w:unhideWhenUsed="1"/>
-    <w:lsdException w:name="Table Colorful 2" w:semiHidden="1" w:unhideWhenUsed="1"/>
-    <w:lsdException w:name="Table Colorful 3" w:semiHidden="1" w:unhideWhenUsed="1"/>
-    <w:lsdException w:name="Table Columns 1" w:semiHidden="1" w:unhideWhenUsed="1"/>
-    <w:lsdException w:name="Table Columns 2" w:semiHidden="1" w:unhideWhenUsed="1"/>
-    <w:lsdException w:name="Table Columns 3" w:semiHidden="1" w:unhideWhenUsed="1"/>
-    <w:lsdException w:name="Table Columns 4" w:semiHidden="1" w:unhideWhenUsed="1"/>
-    <w:lsdException w:name="Table Columns 5" w:semiHidden="1" w:unhideWhenUsed="1"/>
-    <w:lsdException w:name="Table Grid 1" w:semiHidden="1" w:unhideWhenUsed="1"/>
-    <w:lsdException w:name="Table Grid 2" w:semiHidden="1" w:unhideWhenUsed="1"/>
-    <w:lsdException w:name="Table Grid 3" w:semiHidden="1" w:unhideWhenUsed="1"/>
-    <w:lsdException w:name="Table Grid 4" w:semiHidden="1" w:unhideWhenUsed="1"/>
-    <w:lsdException w:name="Table Grid 5" w:semiHidden="1" w:unhideWhenUsed="1"/>
-    <w:lsdException w:name="Table Grid 6" w:semiHidden="1" w:unhideWhenUsed="1"/>
-    <w:lsdException w:name="Table Grid 7" w:semiHidden="1" w:unhideWhenUsed="1"/>
-    <w:lsdException w:name="Table Grid 8" w:semiHidden="1" w:unhideWhenUsed="1"/>
-    <w:lsdException w:name="Table List 1" w:semiHidden="1" w:unhideWhenUsed="1"/>
-    <w:lsdException w:name="Table List 2" w:semiHidden="1" w:unhideWhenUsed="1"/>
-    <w:lsdException w:name="Table List 3" w:semiHidden="1" w:unhideWhenUsed="1"/>
-    <w:lsdException w:name="Table List 4" w:semiHidden="1" w:unhideWhenUsed="1"/>
-    <w:lsdException w:name="Table List 5" w:semiHidden="1" w:unhideWhenUsed="1"/>
-    <w:lsdException w:name="Table List 6" w:semiHidden="1" w:unhideWhenUsed="1"/>
-    <w:lsdException w:name="Table List 7" w:semiHidden="1" w:unhideWhenUsed="1"/>
-    <w:lsdException w:name="Table List 8" w:semiHidden="1" w:unhideWhenUsed="1"/>
-    <w:lsdException w:name="Table 3D effects 1" w:semiHidden="1" w:unhideWhenUsed="1"/>
-    <w:lsdException w:name="Table 3D effects 2" w:semiHidden="1" w:unhideWhenUsed="1"/>
-    <w:lsdException w:name="Table 3D effects 3" w:semiHidden="1" w:unhideWhenUsed="1"/>
-    <w:lsdException w:name="Table Contemporary" w:semiHidden="1" w:unhideWhenUsed="1"/>
-    <w:lsdException w:name="Table Elegant" w:semiHidden="1" w:unhideWhenUsed="1"/>
-    <w:lsdException w:name="Table Professional" w:semiHidden="1" w:unhideWhenUsed="1"/>
-    <w:lsdException w:name="Table Subtle 1" w:semiHidden="1" w:unhideWhenUsed="1"/>
-    <w:lsdException w:name="Table Subtle 2" w:semiHidden="1" w:unhideWhenUsed="1"/>
-    <w:lsdException w:name="Table Web 1" w:semiHidden="1" w:unhideWhenUsed="1"/>
-    <w:lsdException w:name="Table Web 2" w:semiHidden="1" w:unhideWhenUsed="1"/>
-    <w:lsdException w:name="Table Web 3" w:semiHidden="1" w:unhideWhenUsed="1"/>
-    <w:lsdException w:name="Balloon Text" w:semiHidden="1" w:unhideWhenUsed="1"/>
-    <w:lsdException w:name="Table Grid" w:uiPriority="39"/>
-    <w:lsdException w:name="Table Theme" w:semiHidden="1" w:unhideWhenUsed="1"/>
-    <w:lsdException w:name="Placeholder Text" w:semiHidden="1"/>
-    <w:lsdException w:name="No Spacing" w:uiPriority="1" w:qFormat="1"/>
-    <w:lsdException w:name="Light Shading" w:uiPriority="60"/>
-    <w:lsdException w:name="Light List" w:uiPriority="61"/>
-    <w:lsdException w:name="Light Grid" w:uiPriority="62"/>
-    <w:lsdException w:name="Medium Shading 1" w:uiPriority="63"/>
-    <w:lsdException w:name="Medium Shading 2" w:uiPriority="64"/>
-    <w:lsdException w:name="Medium List 1" w:uiPriority="65"/>
-    <w:lsdException w:name="Medium List 2" w:uiPriority="66"/>
-    <w:lsdException w:name="Medium Grid 1" w:uiPriority="67"/>
-    <w:lsdException w:name="Medium Grid 2" w:uiPriority="68"/>
-    <w:lsdException w:name="Medium Grid 3" w:uiPriority="69"/>
-    <w:lsdException w:name="Dark List" w:uiPriority="70"/>
-    <w:lsdException w:name="Colorful Shading" w:uiPriority="71"/>
-    <w:lsdException w:name="Colorful List" w:uiPriority="72"/>
-    <w:lsdException w:name="Colorful Grid" w:uiPriority="73"/>
-    <w:lsdException w:name="Light Shading Accent 1" w:uiPriority="60"/>
-    <w:lsdException w:name="Light List Accent 1" w:uiPriority="61"/>
-    <w:lsdException w:name="Light Grid Accent 1" w:uiPriority="62"/>
-    <w:lsdException w:name="Medium Shading 1 Accent 1" w:uiPriority="63"/>
-    <w:lsdException w:name="Medium Shading 2 Accent 1" w:uiPriority="64"/>
-    <w:lsdException w:name="Medium List 1 Accent 1" w:uiPriority="65"/>
-    <w:lsdException w:name="Revision" w:semiHidden="1"/>
-    <w:lsdException w:name="List Paragraph" w:uiPriority="34" w:qFormat="1"/>
-    <w:lsdException w:name="Quote" w:uiPriority="29" w:qFormat="1"/>
-    <w:lsdException w:name="Intense Quote" w:uiPriority="30" w:qFormat="1"/>
-    <w:lsdException w:name="Medium List 2 Accent 1" w:uiPriority="66"/>
-    <w:lsdException w:name="Medium Grid 1 Accent 1" w:uiPriority="67"/>
-    <w:lsdException w:name="Medium Grid 2 Accent 1" w:uiPriority="68"/>
-    <w:lsdException w:name="Medium Grid 3 Accent 1" w:uiPriority="69"/>
-    <w:lsdException w:name="Dark List Accent 1" w:uiPriority="70"/>
-    <w:lsdException w:name="Colorful Shading Accent 1" w:uiPriority="71"/>
-    <w:lsdException w:name="Colorful List Accent 1" w:uiPriority="72"/>
-    <w:lsdException w:name="Colorful Grid Accent 1" w:uiPriority="73"/>
-    <w:lsdException w:name="Light Shading Accent 2" w:uiPriority="60"/>
-    <w:lsdException w:name="Light List Accent 2" w:uiPriority="61"/>
-    <w:lsdException w:name="Light Grid Accent 2" w:uiPriority="62"/>
-    <w:lsdException w:name="Medium Shading 1 Accent 2" w:uiPriority="63"/>
-    <w:lsdException w:name="Medium Shading 2 Accent 2" w:uiPriority="64"/>
-    <w:lsdException w:name="Medium List 1 Accent 2" w:uiPriority="65"/>
-    <w:lsdException w:name="Medium List 2 Accent 2" w:uiPriority="66"/>
-    <w:lsdException w:name="Medium Grid 1 Accent 2" w:uiPriority="67"/>
-    <w:lsdException w:name="Medium Grid 2 Accent 2" w:uiPriority="68"/>
-    <w:lsdException w:name="Medium Grid 3 Accent 2" w:uiPriority="69"/>
-    <w:lsdException w:name="Dark List Accent 2" w:uiPriority="70"/>
-    <w:lsdException w:name="Colorful Shading Accent 2" w:uiPriority="71"/>
-    <w:lsdException w:name="Colorful List Accent 2" w:uiPriority="72"/>
-    <w:lsdException w:name="Colorful Grid Accent 2" w:uiPriority="73"/>
-    <w:lsdException w:name="Light Shading Accent 3" w:uiPriority="60"/>
-    <w:lsdException w:name="Light List Accent 3" w:uiPriority="61"/>
-    <w:lsdException w:name="Light Grid Accent 3" w:uiPriority="62"/>
-    <w:lsdException w:name="Medium Shading 1 Accent 3" w:uiPriority="63"/>
-    <w:lsdException w:name="Medium Shading 2 Accent 3" w:uiPriority="64"/>
-    <w:lsdException w:name="Medium List 1 Accent 3" w:uiPriority="65"/>
-    <w:lsdException w:name="Medium List 2 Accent 3" w:uiPriority="66"/>
-    <w:lsdException w:name="Medium Grid 1 Accent 3" w:uiPriority="67"/>
-    <w:lsdException w:name="Medium Grid 2 Accent 3" w:uiPriority="68"/>
-    <w:lsdException w:name="Medium Grid 3 Accent 3" w:uiPriority="69"/>
-    <w:lsdException w:name="Dark List Accent 3" w:uiPriority="70"/>
-    <w:lsdException w:name="Colorful Shading Accent 3" w:uiPriority="71"/>
-    <w:lsdException w:name="Colorful List Accent 3" w:uiPriority="72"/>
-    <w:lsdException w:name="Colorful Grid Accent 3" w:uiPriority="73"/>
-    <w:lsdException w:name="Light Shading Accent 4" w:uiPriority="60"/>
-    <w:lsdException w:name="Light List Accent 4" w:uiPriority="61"/>
-    <w:lsdException w:name="Light Grid Accent 4" w:uiPriority="62"/>
-    <w:lsdException w:name="Medium Shading 1 Accent 4" w:uiPriority="63"/>
-    <w:lsdException w:name="Medium Shading 2 Accent 4" w:uiPriority="64"/>
-    <w:lsdException w:name="Medium List 1 Accent 4" w:uiPriority="65"/>
-    <w:lsdException w:name="Medium List 2 Accent 4" w:uiPriority="66"/>
-    <w:lsdException w:name="Medium Grid 1 Accent 4" w:uiPriority="67"/>
-    <w:lsdException w:name="Medium Grid 2 Accent 4" w:uiPriority="68"/>
-    <w:lsdException w:name="Medium Grid 3 Accent 4" w:uiPriority="69"/>
-    <w:lsdException w:name="Dark List Accent 4" w:uiPriority="70"/>
-    <w:lsdException w:name="Colorful Shading Accent 4" w:uiPriority="71"/>
-    <w:lsdException w:name="Colorful List Accent 4" w:uiPriority="72"/>
-    <w:lsdException w:name="Colorful Grid Accent 4" w:uiPriority="73"/>
-    <w:lsdException w:name="Light Shading Accent 5" w:uiPriority="60"/>
-    <w:lsdException w:name="Light List Accent 5" w:uiPriority="61"/>
-    <w:lsdException w:name="Light Grid Accent 5" w:uiPriority="62"/>
-    <w:lsdException w:name="Medium Shading 1 Accent 5" w:uiPriority="63"/>
-    <w:lsdException w:name="Medium Shading 2 Accent 5" w:uiPriority="64"/>
-    <w:lsdException w:name="Medium List 1 Accent 5" w:uiPriority="65"/>
-    <w:lsdException w:name="Medium List 2 Accent 5" w:uiPriority="66"/>
-    <w:lsdException w:name="Medium Grid 1 Accent 5" w:uiPriority="67"/>
-    <w:lsdException w:name="Medium Grid 2 Accent 5" w:uiPriority="68"/>
-    <w:lsdException w:name="Medium Grid 3 Accent 5" w:uiPriority="69"/>
-    <w:lsdException w:name="Dark List Accent 5" w:uiPriority="70"/>
-    <w:lsdException w:name="Colorful Shading Accent 5" w:uiPriority="71"/>
-    <w:lsdException w:name="Colorful List Accent 5" w:uiPriority="72"/>
-    <w:lsdException w:name="Colorful Grid Accent 5" w:uiPriority="73"/>
-    <w:lsdException w:name="Light Shading Accent 6" w:uiPriority="60"/>
-    <w:lsdException w:name="Light List Accent 6" w:uiPriority="61"/>
-    <w:lsdException w:name="Light Grid Accent 6" w:uiPriority="62"/>
-    <w:lsdException w:name="Medium Shading 1 Accent 6" w:uiPriority="63"/>
-    <w:lsdException w:name="Medium Shading 2 Accent 6" w:uiPriority="64"/>
-    <w:lsdException w:name="Medium List 1 Accent 6" w:uiPriority="65"/>
-    <w:lsdException w:name="Medium List 2 Accent 6" w:uiPriority="66"/>
-    <w:lsdException w:name="Medium Grid 1 Accent 6" w:uiPriority="67"/>
-    <w:lsdException w:name="Medium Grid 2 Accent 6" w:uiPriority="68"/>
-    <w:lsdException w:name="Medium Grid 3 Accent 6" w:uiPriority="69"/>
-    <w:lsdException w:name="Dark List Accent 6" w:uiPriority="70"/>
-    <w:lsdException w:name="Colorful Shading Accent 6" w:uiPriority="71"/>
-    <w:lsdException w:name="Colorful List Accent 6" w:uiPriority="72"/>
-    <w:lsdException w:name="Colorful Grid Accent 6" w:uiPriority="73"/>
-    <w:lsdException w:name="Subtle Emphasis" w:uiPriority="19" w:qFormat="1"/>
-    <w:lsdException w:name="Intense Emphasis" w:uiPriority="21" w:qFormat="1"/>
-    <w:lsdException w:name="Subtle Reference" w:uiPriority="31" w:qFormat="1"/>
-    <w:lsdException w:name="Intense Reference" w:uiPriority="32" w:qFormat="1"/>
-    <w:lsdException w:name="Book Title" w:uiPriority="33" w:qFormat="1"/>
-    <w:lsdException w:name="Bibliography" w:semiHidden="1" w:uiPriority="37" w:unhideWhenUsed="1"/>
-    <w:lsdException w:name="TOC Heading" w:semiHidden="1" w:uiPriority="39" w:unhideWhenUsed="1" w:qFormat="1"/>
-    <w:lsdException w:name="Plain Table 1" w:uiPriority="41"/>
-    <w:lsdException w:name="Plain Table 2" w:uiPriority="42"/>
-    <w:lsdException w:name="Plain Table 3" w:uiPriority="43"/>
-    <w:lsdException w:name="Plain Table 4" w:uiPriority="44"/>
-    <w:lsdException w:name="Plain Table 5" w:uiPriority="45"/>
-    <w:lsdException w:name="Grid Table Light" w:uiPriority="40"/>
-    <w:lsdException w:name="Grid Table 1 Light" w:uiPriority="46"/>
-    <w:lsdException w:name="Grid Table 2" w:uiPriority="47"/>
-    <w:lsdException w:name="Grid Table 3" w:uiPriority="48"/>
-    <w:lsdException w:name="Grid Table 4" w:uiPriority="49"/>
-    <w:lsdException w:name="Grid Table 5 Dark" w:uiPriority="50"/>
-    <w:lsdException w:name="Grid Table 6 Colorful" w:uiPriority="51"/>
-    <w:lsdException w:name="Grid Table 7 Colorful" w:uiPriority="52"/>
-    <w:lsdException w:name="Grid Table 1 Light Accent 1" w:uiPriority="46"/>
-    <w:lsdException w:name="Grid Table 2 Accent 1" w:uiPriority="47"/>
-    <w:lsdException w:name="Grid Table 3 Accent 1" w:uiPriority="48"/>
-    <w:lsdException w:name="Grid Table 4 Accent 1" w:uiPriority="49"/>
-    <w:lsdException w:name="Grid Table 5 Dark Accent 1" w:uiPriority="50"/>
-    <w:lsdException w:name="Grid Table 6 Colorful Accent 1" w:uiPriority="51"/>
-    <w:lsdException w:name="Grid Table 7 Colorful Accent 1" w:uiPriority="52"/>
-    <w:lsdException w:name="Grid Table 1 Light Accent 2" w:uiPriority="46"/>
-    <w:lsdException w:name="Grid Table 2 Accent 2" w:uiPriority="47"/>
-    <w:lsdException w:name="Grid Table 3 Accent 2" w:uiPriority="48"/>
-    <w:lsdException w:name="Grid Table 4 Accent 2" w:uiPriority="49"/>
-    <w:lsdException w:name="Grid Table 5 Dark Accent 2" w:uiPriority="50"/>
-    <w:lsdException w:name="Grid Table 6 Colorful Accent 2" w:uiPriority="51"/>
-    <w:lsdException w:name="Grid Table 7 Colorful Accent 2" w:uiPriority="52"/>
-    <w:lsdException w:name="Grid Table 1 Light Accent 3" w:uiPriority="46"/>
-    <w:lsdException w:name="Grid Table 2 Accent 3" w:uiPriority="47"/>
-    <w:lsdException w:name="Grid Table 3 Accent 3" w:uiPriority="48"/>
-    <w:lsdException w:name="Grid Table 4 Accent 3" w:uiPriority="49"/>
-    <w:lsdException w:name="Grid Table 5 Dark Accent 3" w:uiPriority="50"/>
-    <w:lsdException w:name="Grid Table 6 Colorful Accent 3" w:uiPriority="51"/>
-    <w:lsdException w:name="Grid Table 7 Colorful Accent 3" w:uiPriority="52"/>
-    <w:lsdException w:name="Grid Table 1 Light Accent 4" w:uiPriority="46"/>
-    <w:lsdException w:name="Grid Table 2 Accent 4" w:uiPriority="47"/>
-    <w:lsdException w:name="Grid Table 3 Accent 4" w:uiPriority="48"/>
-    <w:lsdException w:name="Grid Table 4 Accent 4" w:uiPriority="49"/>
-    <w:lsdException w:name="Grid Table 5 Dark Accent 4" w:uiPriority="50"/>
-    <w:lsdException w:name="Grid Table 6 Colorful Accent 4" w:uiPriority="51"/>
-    <w:lsdException w:name="Grid Table 7 Colorful Accent 4" w:uiPriority="52"/>
-    <w:lsdException w:name="Grid Table 1 Light Accent 5" w:uiPriority="46"/>
-    <w:lsdException w:name="Grid Table 2 Accent 5" w:uiPriority="47"/>
-    <w:lsdException w:name="Grid Table 3 Accent 5" w:uiPriority="48"/>
-    <w:lsdException w:name="Grid Table 4 Accent 5" w:uiPriority="49"/>
-    <w:lsdException w:name="Grid Table 5 Dark Accent 5" w:uiPriority="50"/>
-    <w:lsdException w:name="Grid Table 6 Colorful Accent 5" w:uiPriority="51"/>
-    <w:lsdException w:name="Grid Table 7 Colorful Accent 5" w:uiPriority="52"/>
-    <w:lsdException w:name="Grid Table 1 Light Accent 6" w:uiPriority="46"/>
-    <w:lsdException w:name="Grid Table 2 Accent 6" w:uiPriority="47"/>
-    <w:lsdException w:name="Grid Table 3 Accent 6" w:uiPriority="48"/>
-    <w:lsdException w:name="Grid Table 4 Accent 6" w:uiPriority="49"/>
-    <w:lsdException w:name="Grid Table 5 Dark Accent 6" w:uiPriority="50"/>
-    <w:lsdException w:name="Grid Table 6 Colorful Accent 6" w:uiPriority="51"/>
-    <w:lsdException w:name="Grid Table 7 Colorful Accent 6" w:uiPriority="52"/>
-    <w:lsdException w:name="List Table 1 Light" w:uiPriority="46"/>
-    <w:lsdException w:name="List Table 2" w:uiPriority="47"/>
-    <w:lsdException w:name="List Table 3" w:uiPriority="48"/>
-    <w:lsdException w:name="List Table 4" w:uiPriority="49"/>
-    <w:lsdException w:name="List Table 5 Dark" w:uiPriority="50"/>
-    <w:lsdException w:name="List Table 6 Colorful" w:uiPriority="51"/>
-    <w:lsdException w:name="List Table 7 Colorful" w:uiPriority="52"/>
-    <w:lsdException w:name="List Table 1 Light Accent 1" w:uiPriority="46"/>
-    <w:lsdException w:name="List Table 2 Accent 1" w:uiPriority="47"/>
-    <w:lsdException w:name="List Table 3 Accent 1" w:uiPriority="48"/>
-    <w:lsdException w:name="List Table 4 Accent 1" w:uiPriority="49"/>
-    <w:lsdException w:name="List Table 5 Dark Accent 1" w:uiPriority="50"/>
-    <w:lsdException w:name="List Table 6 Colorful Accent 1" w:uiPriority="51"/>
-    <w:lsdException w:name="List Table 7 Colorful Accent 1" w:uiPriority="52"/>
-    <w:lsdException w:name="List Table 1 Light Accent 2" w:uiPriority="46"/>
-    <w:lsdException w:name="List Table 2 Accent 2" w:uiPriority="47"/>
-    <w:lsdException w:name="List Table 3 Accent 2" w:uiPriority="48"/>
-    <w:lsdException w:name="List Table 4 Accent 2" w:uiPriority="49"/>
-    <w:lsdException w:name="List Table 5 Dark Accent 2" w:uiPriority="50"/>
-    <w:lsdException w:name="List Table 6 Colorful Accent 2" w:uiPriority="51"/>
-    <w:lsdException w:name="List Table 7 Colorful Accent 2" w:uiPriority="52"/>
-    <w:lsdException w:name="List Table 1 Light Accent 3" w:uiPriority="46"/>
-    <w:lsdException w:name="List Table 2 Accent 3" w:uiPriority="47"/>
-    <w:lsdException w:name="List Table 3 Accent 3" w:uiPriority="48"/>
-    <w:lsdException w:name="List Table 4 Accent 3" w:uiPriority="49"/>
-    <w:lsdException w:name="List Table 5 Dark Accent 3" w:uiPriority="50"/>
-    <w:lsdException w:name="List Table 6 Colorful Accent 3" w:uiPriority="51"/>
-    <w:lsdException w:name="List Table 7 Colorful Accent 3" w:uiPriority="52"/>
-    <w:lsdException w:name="List Table 1 Light Accent 4" w:uiPriority="46"/>
-    <w:lsdException w:name="List Table 2 Accent 4" w:uiPriority="47"/>
-    <w:lsdException w:name="List Table 3 Accent 4" w:uiPriority="48"/>
-    <w:lsdException w:name="List Table 4 Accent 4" w:uiPriority="49"/>
-    <w:lsdException w:name="List Table 5 Dark Accent 4" w:uiPriority="50"/>
-    <w:lsdException w:name="List Table 6 Colorful Accent 4" w:uiPriority="51"/>
-    <w:lsdException w:name="List Table 7 Colorful Accent 4" w:uiPriority="52"/>
-    <w:lsdException w:name="List Table 1 Light Accent 5" w:uiPriority="46"/>
-    <w:lsdException w:name="List Table 2 Accent 5" w:uiPriority="47"/>
-    <w:lsdException w:name="List Table 3 Accent 5" w:uiPriority="48"/>
-    <w:lsdException w:name="List Table 4 Accent 5" w:uiPriority="49"/>
-    <w:lsdException w:name="List Table 5 Dark Accent 5" w:uiPriority="50"/>
-    <w:lsdException w:name="List Table 6 Colorful Accent 5" w:uiPriority="51"/>
-    <w:lsdException w:name="List Table 7 Colorful Accent 5" w:uiPriority="52"/>
-    <w:lsdException w:name="List Table 1 Light Accent 6" w:uiPriority="46"/>
-    <w:lsdException w:name="List Table 2 Accent 6" w:uiPriority="47"/>
-    <w:lsdException w:name="List Table 3 Accent 6" w:uiPriority="48"/>
-    <w:lsdException w:name="List Table 4 Accent 6" w:uiPriority="49"/>
-    <w:lsdException w:name="List Table 5 Dark Accent 6" w:uiPriority="50"/>
-    <w:lsdException w:name="List Table 6 Colorful Accent 6" w:uiPriority="51"/>
-    <w:lsdException w:name="List Table 7 Colorful Accent 6" w:uiPriority="52"/>
-    <w:lsdException w:name="Mention" w:semiHidden="1" w:unhideWhenUsed="1"/>
-    <w:lsdException w:name="Smart Hyperlink" w:semiHidden="1" w:unhideWhenUsed="1"/>
-    <w:lsdException w:name="Hashtag" w:semiHidden="1" w:unhideWhenUsed="1"/>
-    <w:lsdException w:name="Unresolved Mention" w:semiHidden="1" w:unhideWhenUsed="1"/>
-    <w:lsdException w:name="Smart Link" w:semiHidden="1" w:unhideWhenUsed="1"/>
+  <w:latentStyles w:defLockedState="0" w:defUIPriority="99" w:defSemiHidden="1" w:defUnhideWhenUsed="1" w:defQFormat="0" w:count="267">
+    <w:lsdException w:name="Normal" w:semiHidden="0" w:uiPriority="0" w:unhideWhenUsed="0" w:qFormat="1"/>
+    <w:lsdException w:name="heading 1" w:semiHidden="0" w:uiPriority="9" w:unhideWhenUsed="0" w:qFormat="1"/>
+    <w:lsdException w:name="heading 2" w:uiPriority="9" w:qFormat="1"/>
+    <w:lsdException w:name="heading 3" w:uiPriority="9" w:qFormat="1"/>
+    <w:lsdException w:name="heading 4" w:uiPriority="9" w:qFormat="1"/>
+    <w:lsdException w:name="heading 5" w:uiPriority="9" w:qFormat="1"/>
+    <w:lsdException w:name="heading 6" w:uiPriority="9" w:qFormat="1"/>
+    <w:lsdException w:name="heading 7" w:uiPriority="9" w:qFormat="1"/>
+    <w:lsdException w:name="heading 8" w:uiPriority="9" w:qFormat="1"/>
+    <w:lsdException w:name="heading 9" w:uiPriority="9" w:qFormat="1"/>
+    <w:lsdException w:name="toc 1" w:uiPriority="39"/>
+    <w:lsdException w:name="toc 2" w:uiPriority="39"/>
+    <w:lsdException w:name="toc 3" w:uiPriority="39"/>
+    <w:lsdException w:name="toc 4" w:uiPriority="39"/>
+    <w:lsdException w:name="toc 5" w:uiPriority="39"/>
+    <w:lsdException w:name="toc 6" w:uiPriority="39"/>
+    <w:lsdException w:name="toc 7" w:uiPriority="39"/>
+    <w:lsdException w:name="toc 8" w:uiPriority="39"/>
+    <w:lsdException w:name="toc 9" w:uiPriority="39"/>
+    <w:lsdException w:name="caption" w:uiPriority="35" w:qFormat="1"/>
+    <w:lsdException w:name="Title" w:semiHidden="0" w:uiPriority="10" w:unhideWhenUsed="0" w:qFormat="1"/>
+    <w:lsdException w:name="Default Paragraph Font" w:uiPriority="1"/>
+    <w:lsdException w:name="Subtitle" w:semiHidden="0" w:uiPriority="11" w:unhideWhenUsed="0" w:qFormat="1"/>
+    <w:lsdException w:name="Strong" w:semiHidden="0" w:uiPriority="22" w:unhideWhenUsed="0" w:qFormat="1"/>
+    <w:lsdException w:name="Emphasis" w:semiHidden="0" w:uiPriority="20" w:unhideWhenUsed="0" w:qFormat="1"/>
+    <w:lsdException w:name="Table Grid" w:semiHidden="0" w:uiPriority="39" w:unhideWhenUsed="0"/>
+    <w:lsdException w:name="Placeholder Text" w:unhideWhenUsed="0"/>
+    <w:lsdException w:name="No Spacing" w:semiHidden="0" w:uiPriority="1" w:unhideWhenUsed="0" w:qFormat="1"/>
+    <w:lsdException w:name="Light Shading" w:semiHidden="0" w:uiPriority="60" w:unhideWhenUsed="0"/>
+    <w:lsdException w:name="Light List" w:semiHidden="0" w:uiPriority="61" w:unhideWhenUsed="0"/>
+    <w:lsdException w:name="Light Grid" w:semiHidden="0" w:uiPriority="62" w:unhideWhenUsed="0"/>
+    <w:lsdException w:name="Medium Shading 1" w:semiHidden="0" w:uiPriority="63" w:unhideWhenUsed="0"/>
+    <w:lsdException w:name="Medium Shading 2" w:semiHidden="0" w:uiPriority="64" w:unhideWhenUsed="0"/>
+    <w:lsdException w:name="Medium List 1" w:semiHidden="0" w:uiPriority="65" w:unhideWhenUsed="0"/>
+    <w:lsdException w:name="Medium List 2" w:semiHidden="0" w:uiPriority="66" w:unhideWhenUsed="0"/>
+    <w:lsdException w:name="Medium Grid 1" w:semiHidden="0" w:uiPriority="67" w:unhideWhenUsed="0"/>
+    <w:lsdException w:name="Medium Grid 2" w:semiHidden="0" w:uiPriority="68" w:unhideWhenUsed="0"/>
+    <w:lsdException w:name="Medium Grid 3" w:semiHidden="0" w:uiPriority="69" w:unhideWhenUsed="0"/>
+    <w:lsdException w:name="Dark List" w:semiHidden="0" w:uiPriority="70" w:unhideWhenUsed="0"/>
+    <w:lsdException w:name="Colorful Shading" w:semiHidden="0" w:uiPriority="71" w:unhideWhenUsed="0"/>
+    <w:lsdException w:name="Colorful List" w:semiHidden="0" w:uiPriority="72" w:unhideWhenUsed="0"/>
+    <w:lsdException w:name="Colorful Grid" w:semiHidden="0" w:uiPriority="73" w:unhideWhenUsed="0"/>
+    <w:lsdException w:name="Light Shading Accent 1" w:semiHidden="0" w:uiPriority="60" w:unhideWhenUsed="0"/>
+    <w:lsdException w:name="Light List Accent 1" w:semiHidden="0" w:uiPriority="61" w:unhideWhenUsed="0"/>
+    <w:lsdException w:name="Light Grid Accent 1" w:semiHidden="0" w:uiPriority="62" w:unhideWhenUsed="0"/>
+    <w:lsdException w:name="Medium Shading 1 Accent 1" w:semiHidden="0" w:uiPriority="63" w:unhideWhenUsed="0"/>
+    <w:lsdException w:name="Medium Shading 2 Accent 1" w:semiHidden="0" w:uiPriority="64" w:unhideWhenUsed="0"/>
+    <w:lsdException w:name="Medium List 1 Accent 1" w:semiHidden="0" w:uiPriority="65" w:unhideWhenUsed="0"/>
+    <w:lsdException w:name="Revision" w:unhideWhenUsed="0"/>
+    <w:lsdException w:name="List Paragraph" w:semiHidden="0" w:uiPriority="34" w:unhideWhenUsed="0" w:qFormat="1"/>
+    <w:lsdException w:name="Quote" w:semiHidden="0" w:uiPriority="29" w:unhideWhenUsed="0" w:qFormat="1"/>
+    <w:lsdException w:name="Intense Quote" w:semiHidden="0" w:uiPriority="30" w:unhideWhenUsed="0" w:qFormat="1"/>
+    <w:lsdException w:name="Medium List 2 Accent 1" w:semiHidden="0" w:uiPriority="66" w:unhideWhenUsed="0"/>
+    <w:lsdException w:name="Medium Grid 1 Accent 1" w:semiHidden="0" w:uiPriority="67" w:unhideWhenUsed="0"/>
+    <w:lsdException w:name="Medium Grid 2 Accent 1" w:semiHidden="0" w:uiPriority="68" w:unhideWhenUsed="0"/>
+    <w:lsdException w:name="Medium Grid 3 Accent 1" w:semiHidden="0" w:uiPriority="69" w:unhideWhenUsed="0"/>
+    <w:lsdException w:name="Dark List Accent 1" w:semiHidden="0" w:uiPriority="70" w:unhideWhenUsed="0"/>
+    <w:lsdException w:name="Colorful Shading Accent 1" w:semiHidden="0" w:uiPriority="71" w:unhideWhenUsed="0"/>
+    <w:lsdException w:name="Colorful List Accent 1" w:semiHidden="0" w:uiPriority="72" w:unhideWhenUsed="0"/>
+    <w:lsdException w:name="Colorful Grid Accent 1" w:semiHidden="0" w:uiPriority="73" w:unhideWhenUsed="0"/>
+    <w:lsdException w:name="Light Shading Accent 2" w:semiHidden="0" w:uiPriority="60" w:unhideWhenUsed="0"/>
+    <w:lsdException w:name="Light List Accent 2" w:semiHidden="0" w:uiPriority="61" w:unhideWhenUsed="0"/>
+    <w:lsdException w:name="Light Grid Accent 2" w:semiHidden="0" w:uiPriority="62" w:unhideWhenUsed="0"/>
+    <w:lsdException w:name="Medium Shading 1 Accent 2" w:semiHidden="0" w:uiPriority="63" w:unhideWhenUsed="0"/>
+    <w:lsdException w:name="Medium Shading 2 Accent 2" w:semiHidden="0" w:uiPriority="64" w:unhideWhenUsed="0"/>
+    <w:lsdException w:name="Medium List 1 Accent 2" w:semiHidden="0" w:uiPriority="65" w:unhideWhenUsed="0"/>
+    <w:lsdException w:name="Medium List 2 Accent 2" w:semiHidden="0" w:uiPriority="66" w:unhideWhenUsed="0"/>
+    <w:lsdException w:name="Medium Grid 1 Accent 2" w:semiHidden="0" w:uiPriority="67" w:unhideWhenUsed="0"/>
+    <w:lsdException w:name="Medium Grid 2 Accent 2" w:semiHidden="0" w:uiPriority="68" w:unhideWhenUsed="0"/>
+    <w:lsdException w:name="Medium Grid 3 Accent 2" w:semiHidden="0" w:uiPriority="69" w:unhideWhenUsed="0"/>
+    <w:lsdException w:name="Dark List Accent 2" w:semiHidden="0" w:uiPriority="70" w:unhideWhenUsed="0"/>
+    <w:lsdException w:name="Colorful Shading Accent 2" w:semiHidden="0" w:uiPriority="71" w:unhideWhenUsed="0"/>
+    <w:lsdException w:name="Colorful List Accent 2" w:semiHidden="0" w:uiPriority="72" w:unhideWhenUsed="0"/>
+    <w:lsdException w:name="Colorful Grid Accent 2" w:semiHidden="0" w:uiPriority="73" w:unhideWhenUsed="0"/>
+    <w:lsdException w:name="Light Shading Accent 3" w:semiHidden="0" w:uiPriority="60" w:unhideWhenUsed="0"/>
+    <w:lsdException w:name="Light List Accent 3" w:semiHidden="0" w:uiPriority="61" w:unhideWhenUsed="0"/>
+    <w:lsdException w:name="Light Grid Accent 3" w:semiHidden="0" w:uiPriority="62" w:unhideWhenUsed="0"/>
+    <w:lsdException w:name="Medium Shading 1 Accent 3" w:semiHidden="0" w:uiPriority="63" w:unhideWhenUsed="0"/>
+    <w:lsdException w:name="Medium Shading 2 Accent 3" w:semiHidden="0" w:uiPriority="64" w:unhideWhenUsed="0"/>
+    <w:lsdException w:name="Medium List 1 Accent 3" w:semiHidden="0" w:uiPriority="65" w:unhideWhenUsed="0"/>
+    <w:lsdException w:name="Medium List 2 Accent 3" w:semiHidden="0" w:uiPriority="66" w:unhideWhenUsed="0"/>
+    <w:lsdException w:name="Medium Grid 1 Accent 3" w:semiHidden="0" w:uiPriority="67" w:unhideWhenUsed="0"/>
+    <w:lsdException w:name="Medium Grid 2 Accent 3" w:semiHidden="0" w:uiPriority="68" w:unhideWhenUsed="0"/>
+    <w:lsdException w:name="Medium Grid 3 Accent 3" w:semiHidden="0" w:uiPriority="69" w:unhideWhenUsed="0"/>
+    <w:lsdException w:name="Dark List Accent 3" w:semiHidden="0" w:uiPriority="70" w:unhideWhenUsed="0"/>
+    <w:lsdException w:name="Colorful Shading Accent 3" w:semiHidden="0" w:uiPriority="71" w:unhideWhenUsed="0"/>
+    <w:lsdException w:name="Colorful List Accent 3" w:semiHidden="0" w:uiPriority="72" w:unhideWhenUsed="0"/>
+    <w:lsdException w:name="Colorful Grid Accent 3" w:semiHidden="0" w:uiPriority="73" w:unhideWhenUsed="0"/>
+    <w:lsdException w:name="Light Shading Accent 4" w:semiHidden="0" w:uiPriority="60" w:unhideWhenUsed="0"/>
+    <w:lsdException w:name="Light List Accent 4" w:semiHidden="0" w:uiPriority="61" w:unhideWhenUsed="0"/>
+    <w:lsdException w:name="Light Grid Accent 4" w:semiHidden="0" w:uiPriority="62" w:unhideWhenUsed="0"/>
+    <w:lsdException w:name="Medium Shading 1 Accent 4" w:semiHidden="0" w:uiPriority="63" w:unhideWhenUsed="0"/>
+    <w:lsdException w:name="Medium Shading 2 Accent 4" w:semiHidden="0" w:uiPriority="64" w:unhideWhenUsed="0"/>
+    <w:lsdException w:name="Medium List 1 Accent 4" w:semiHidden="0" w:uiPriority="65" w:unhideWhenUsed="0"/>
+    <w:lsdException w:name="Medium List 2 Accent 4" w:semiHidden="0" w:uiPriority="66" w:unhideWhenUsed="0"/>
+    <w:lsdException w:name="Medium Grid 1 Accent 4" w:semiHidden="0" w:uiPriority="67" w:unhideWhenUsed="0"/>
+    <w:lsdException w:name="Medium Grid 2 Accent 4" w:semiHidden="0" w:uiPriority="68" w:unhideWhenUsed="0"/>
+    <w:lsdException w:name="Medium Grid 3 Accent 4" w:semiHidden="0" w:uiPriority="69" w:unhideWhenUsed="0"/>
+    <w:lsdException w:name="Dark List Accent 4" w:semiHidden="0" w:uiPriority="70" w:unhideWhenUsed="0"/>
+    <w:lsdException w:name="Colorful Shading Accent 4" w:semiHidden="0" w:uiPriority="71" w:unhideWhenUsed="0"/>
+    <w:lsdException w:name="Colorful List Accent 4" w:semiHidden="0" w:uiPriority="72" w:unhideWhenUsed="0"/>
+    <w:lsdException w:name="Colorful Grid Accent 4" w:semiHidden="0" w:uiPriority="73" w:unhideWhenUsed="0"/>
+    <w:lsdException w:name="Light Shading Accent 5" w:semiHidden="0" w:uiPriority="60" w:unhideWhenUsed="0"/>
+    <w:lsdException w:name="Light List Accent 5" w:semiHidden="0" w:uiPriority="61" w:unhideWhenUsed="0"/>
+    <w:lsdException w:name="Light Grid Accent 5" w:semiHidden="0" w:uiPriority="62" w:unhideWhenUsed="0"/>
+    <w:lsdException w:name="Medium Shading 1 Accent 5" w:semiHidden="0" w:uiPriority="63" w:unhideWhenUsed="0"/>
+    <w:lsdException w:name="Medium Shading 2 Accent 5" w:semiHidden="0" w:uiPriority="64" w:unhideWhenUsed="0"/>
+    <w:lsdException w:name="Medium List 1 Accent 5" w:semiHidden="0" w:uiPriority="65" w:unhideWhenUsed="0"/>
+    <w:lsdException w:name="Medium List 2 Accent 5" w:semiHidden="0" w:uiPriority="66" w:unhideWhenUsed="0"/>
+    <w:lsdException w:name="Medium Grid 1 Accent 5" w:semiHidden="0" w:uiPriority="67" w:unhideWhenUsed="0"/>
+    <w:lsdException w:name="Medium Grid 2 Accent 5" w:semiHidden="0" w:uiPriority="68" w:unhideWhenUsed="0"/>
+    <w:lsdException w:name="Medium Grid 3 Accent 5" w:semiHidden="0" w:uiPriority="69" w:unhideWhenUsed="0"/>
+    <w:lsdException w:name="Dark List Accent 5" w:semiHidden="0" w:uiPriority="70" w:unhideWhenUsed="0"/>
+    <w:lsdException w:name="Colorful Shading Accent 5" w:semiHidden="0" w:uiPriority="71" w:unhideWhenUsed="0"/>
+    <w:lsdException w:name="Colorful List Accent 5" w:semiHidden="0" w:uiPriority="72" w:unhideWhenUsed="0"/>
+    <w:lsdException w:name="Colorful Grid Accent 5" w:semiHidden="0" w:uiPriority="73" w:unhideWhenUsed="0"/>
+    <w:lsdException w:name="Light Shading Accent 6" w:semiHidden="0" w:uiPriority="60" w:unhideWhenUsed="0"/>
+    <w:lsdException w:name="Light List Accent 6" w:semiHidden="0" w:uiPriority="61" w:unhideWhenUsed="0"/>
+    <w:lsdException w:name="Light Grid Accent 6" w:semiHidden="0" w:uiPriority="62" w:unhideWhenUsed="0"/>
+    <w:lsdException w:name="Medium Shading 1 Accent 6" w:semiHidden="0" w:uiPriority="63" w:unhideWhenUsed="0"/>
+    <w:lsdException w:name="Medium Shading 2 Accent 6" w:semiHidden="0" w:uiPriority="64" w:unhideWhenUsed="0"/>
+    <w:lsdException w:name="Medium List 1 Accent 6" w:semiHidden="0" w:uiPriority="65" w:unhideWhenUsed="0"/>
+    <w:lsdException w:name="Medium List 2 Accent 6" w:semiHidden="0" w:uiPriority="66" w:unhideWhenUsed="0"/>
+    <w:lsdException w:name="Medium Grid 1 Accent 6" w:semiHidden="0" w:uiPriority="67" w:unhideWhenUsed="0"/>
+    <w:lsdException w:name="Medium Grid 2 Accent 6" w:semiHidden="0" w:uiPriority="68" w:unhideWhenUsed="0"/>
+    <w:lsdException w:name="Medium Grid 3 Accent 6" w:semiHidden="0" w:uiPriority="69" w:unhideWhenUsed="0"/>
+    <w:lsdException w:name="Dark List Accent 6" w:semiHidden="0" w:uiPriority="70" w:unhideWhenUsed="0"/>
+    <w:lsdException w:name="Colorful Shading Accent 6" w:semiHidden="0" w:uiPriority="71" w:unhideWhenUsed="0"/>
+    <w:lsdException w:name="Colorful List Accent 6" w:semiHidden="0" w:uiPriority="72" w:unhideWhenUsed="0"/>
+    <w:lsdException w:name="Colorful Grid Accent 6" w:semiHidden="0" w:uiPriority="73" w:unhideWhenUsed="0"/>
+    <w:lsdException w:name="Subtle Emphasis" w:semiHidden="0" w:uiPriority="19" w:unhideWhenUsed="0" w:qFormat="1"/>
+    <w:lsdException w:name="Intense Emphasis" w:semiHidden="0" w:uiPriority="21" w:unhideWhenUsed="0" w:qFormat="1"/>
+    <w:lsdException w:name="Subtle Reference" w:semiHidden="0" w:uiPriority="31" w:unhideWhenUsed="0" w:qFormat="1"/>
+    <w:lsdException w:name="Intense Reference" w:semiHidden="0" w:uiPriority="32" w:unhideWhenUsed="0" w:qFormat="1"/>
+    <w:lsdException w:name="Book Title" w:semiHidden="0" w:uiPriority="33" w:unhideWhenUsed="0" w:qFormat="1"/>
+    <w:lsdException w:name="Bibliography" w:uiPriority="37"/>
+    <w:lsdException w:name="TOC Heading" w:uiPriority="39" w:qFormat="1"/>
   </w:latentStyles>
   <w:style w:type="paragraph" w:default="1" w:styleId="Normal">
     <w:name w:val="Normal"/>
     <w:qFormat/>
-    <w:rsid w:val="00810643"/>
+    <w:rsid w:val="002F2C4F"/>
   </w:style>
   <w:style w:type="paragraph" w:styleId="Heading1">
     <w:name w:val="heading 1"/>
@@ -4500,7 +4546,379 @@
       <w:u w:val="single"/>
     </w:rPr>
   </w:style>
-  <w:style w:type="character" w:styleId="UnresolvedMention">
+  <w:style w:type="character" w:customStyle="1" w:styleId="UnresolvedMention">
+    <w:name w:val="Unresolved Mention"/>
+    <w:basedOn w:val="DefaultParagraphFont"/>
+    <w:uiPriority w:val="99"/>
+    <w:semiHidden/>
+    <w:unhideWhenUsed/>
+    <w:rsid w:val="00A83582"/>
+    <w:rPr>
+      <w:color w:val="605E5C"/>
+      <w:shd w:val="clear" w:color="auto" w:fill="E1DFDD"/>
+    </w:rPr>
+  </w:style>
+  <w:style w:type="paragraph" w:styleId="ListParagraph">
+    <w:name w:val="List Paragraph"/>
+    <w:basedOn w:val="Normal"/>
+    <w:uiPriority w:val="34"/>
+    <w:qFormat/>
+    <w:rsid w:val="00A83582"/>
+    <w:pPr>
+      <w:ind w:left="720"/>
+      <w:contextualSpacing/>
+    </w:pPr>
+  </w:style>
+  <w:style w:type="character" w:customStyle="1" w:styleId="Heading1Char">
+    <w:name w:val="Heading 1 Char"/>
+    <w:basedOn w:val="DefaultParagraphFont"/>
+    <w:link w:val="Heading1"/>
+    <w:uiPriority w:val="9"/>
+    <w:rsid w:val="00472C7E"/>
+    <w:rPr>
+      <w:rFonts w:ascii="Palatino Linotype" w:eastAsia="Palatino Linotype" w:hAnsi="Palatino Linotype" w:cs="Palatino Linotype"/>
+      <w:b/>
+      <w:bCs/>
+      <w:kern w:val="0"/>
+      <w:sz w:val="24"/>
+      <w:szCs w:val="24"/>
+      <w:lang w:val="en-US"/>
+      <w14:ligatures w14:val="none"/>
+    </w:rPr>
+  </w:style>
+  <w:style w:type="paragraph" w:customStyle="1" w:styleId="TableParagraph">
+    <w:name w:val="Table Paragraph"/>
+    <w:basedOn w:val="Normal"/>
+    <w:uiPriority w:val="1"/>
+    <w:qFormat/>
+    <w:rsid w:val="006114FC"/>
+    <w:pPr>
+      <w:widowControl w:val="0"/>
+      <w:autoSpaceDE w:val="0"/>
+      <w:autoSpaceDN w:val="0"/>
+      <w:spacing w:after="0" w:line="240" w:lineRule="auto"/>
+    </w:pPr>
+    <w:rPr>
+      <w:rFonts w:ascii="Palatino Linotype" w:eastAsia="Palatino Linotype" w:hAnsi="Palatino Linotype" w:cs="Palatino Linotype"/>
+      <w:kern w:val="0"/>
+      <w:lang w:val="en-US"/>
+      <w14:ligatures w14:val="none"/>
+    </w:rPr>
+  </w:style>
+  <w:style w:type="paragraph" w:customStyle="1" w:styleId="Default">
+    <w:name w:val="Default"/>
+    <w:rsid w:val="001B214E"/>
+    <w:pPr>
+      <w:autoSpaceDE w:val="0"/>
+      <w:autoSpaceDN w:val="0"/>
+      <w:adjustRightInd w:val="0"/>
+      <w:spacing w:after="0" w:line="240" w:lineRule="auto"/>
+    </w:pPr>
+    <w:rPr>
+      <w:rFonts w:ascii="Calibri" w:hAnsi="Calibri" w:cs="Calibri"/>
+      <w:color w:val="000000"/>
+      <w:kern w:val="0"/>
+      <w:sz w:val="24"/>
+      <w:szCs w:val="24"/>
+      <w:lang w:val="en-IN"/>
+    </w:rPr>
+  </w:style>
+  <w:style w:type="character" w:styleId="FollowedHyperlink">
+    <w:name w:val="FollowedHyperlink"/>
+    <w:basedOn w:val="DefaultParagraphFont"/>
+    <w:uiPriority w:val="99"/>
+    <w:semiHidden/>
+    <w:unhideWhenUsed/>
+    <w:rsid w:val="00B16C4F"/>
+    <w:rPr>
+      <w:color w:val="954F72" w:themeColor="followedHyperlink"/>
+      <w:u w:val="single"/>
+    </w:rPr>
+  </w:style>
+</w:styles>
+</file>
+
+<file path=word/stylesWithEffects.xml><?xml version="1.0" encoding="utf-8"?>
+<w:styles xmlns:wpc="http://schemas.microsoft.com/office/word/2010/wordprocessingCanvas" xmlns:mc="http://schemas.openxmlformats.org/markup-compatibility/2006" xmlns:o="urn:schemas-microsoft-com:office:office" xmlns:r="http://schemas.openxmlformats.org/officeDocument/2006/relationships" xmlns:m="http://schemas.openxmlformats.org/officeDocument/2006/math" xmlns:v="urn:schemas-microsoft-com:vml" xmlns:wp14="http://schemas.microsoft.com/office/word/2010/wordprocessingDrawing" xmlns:wp="http://schemas.openxmlformats.org/drawingml/2006/wordprocessingDrawing" xmlns:w10="urn:schemas-microsoft-com:office:word" xmlns:w="http://schemas.openxmlformats.org/wordprocessingml/2006/main" xmlns:w14="http://schemas.microsoft.com/office/word/2010/wordml" xmlns:wpg="http://schemas.microsoft.com/office/word/2010/wordprocessingGroup" xmlns:wpi="http://schemas.microsoft.com/office/word/2010/wordprocessingInk" xmlns:wne="http://schemas.microsoft.com/office/word/2006/wordml" xmlns:wps="http://schemas.microsoft.com/office/word/2010/wordprocessingShape" mc:Ignorable="w14 wp14">
+  <w:docDefaults>
+    <w:rPrDefault>
+      <w:rPr>
+        <w:rFonts w:asciiTheme="minorHAnsi" w:eastAsiaTheme="minorHAnsi" w:hAnsiTheme="minorHAnsi" w:cstheme="minorBidi"/>
+        <w:kern w:val="2"/>
+        <w:sz w:val="22"/>
+        <w:szCs w:val="22"/>
+        <w:lang w:val="en-GB" w:eastAsia="en-US" w:bidi="ar-SA"/>
+        <w14:ligatures w14:val="standardContextual"/>
+      </w:rPr>
+    </w:rPrDefault>
+    <w:pPrDefault>
+      <w:pPr>
+        <w:spacing w:after="160" w:line="259" w:lineRule="auto"/>
+      </w:pPr>
+    </w:pPrDefault>
+  </w:docDefaults>
+  <w:latentStyles w:defLockedState="0" w:defUIPriority="99" w:defSemiHidden="1" w:defUnhideWhenUsed="1" w:defQFormat="0" w:count="267">
+    <w:lsdException w:name="Normal" w:semiHidden="0" w:uiPriority="0" w:unhideWhenUsed="0" w:qFormat="1"/>
+    <w:lsdException w:name="heading 1" w:semiHidden="0" w:uiPriority="9" w:unhideWhenUsed="0" w:qFormat="1"/>
+    <w:lsdException w:name="heading 2" w:uiPriority="9" w:qFormat="1"/>
+    <w:lsdException w:name="heading 3" w:uiPriority="9" w:qFormat="1"/>
+    <w:lsdException w:name="heading 4" w:uiPriority="9" w:qFormat="1"/>
+    <w:lsdException w:name="heading 5" w:uiPriority="9" w:qFormat="1"/>
+    <w:lsdException w:name="heading 6" w:uiPriority="9" w:qFormat="1"/>
+    <w:lsdException w:name="heading 7" w:uiPriority="9" w:qFormat="1"/>
+    <w:lsdException w:name="heading 8" w:uiPriority="9" w:qFormat="1"/>
+    <w:lsdException w:name="heading 9" w:uiPriority="9" w:qFormat="1"/>
+    <w:lsdException w:name="toc 1" w:uiPriority="39"/>
+    <w:lsdException w:name="toc 2" w:uiPriority="39"/>
+    <w:lsdException w:name="toc 3" w:uiPriority="39"/>
+    <w:lsdException w:name="toc 4" w:uiPriority="39"/>
+    <w:lsdException w:name="toc 5" w:uiPriority="39"/>
+    <w:lsdException w:name="toc 6" w:uiPriority="39"/>
+    <w:lsdException w:name="toc 7" w:uiPriority="39"/>
+    <w:lsdException w:name="toc 8" w:uiPriority="39"/>
+    <w:lsdException w:name="toc 9" w:uiPriority="39"/>
+    <w:lsdException w:name="caption" w:uiPriority="35" w:qFormat="1"/>
+    <w:lsdException w:name="Title" w:semiHidden="0" w:uiPriority="10" w:unhideWhenUsed="0" w:qFormat="1"/>
+    <w:lsdException w:name="Default Paragraph Font" w:uiPriority="1"/>
+    <w:lsdException w:name="Subtitle" w:semiHidden="0" w:uiPriority="11" w:unhideWhenUsed="0" w:qFormat="1"/>
+    <w:lsdException w:name="Strong" w:semiHidden="0" w:uiPriority="22" w:unhideWhenUsed="0" w:qFormat="1"/>
+    <w:lsdException w:name="Emphasis" w:semiHidden="0" w:uiPriority="20" w:unhideWhenUsed="0" w:qFormat="1"/>
+    <w:lsdException w:name="Table Grid" w:semiHidden="0" w:uiPriority="39" w:unhideWhenUsed="0"/>
+    <w:lsdException w:name="Placeholder Text" w:unhideWhenUsed="0"/>
+    <w:lsdException w:name="No Spacing" w:semiHidden="0" w:uiPriority="1" w:unhideWhenUsed="0" w:qFormat="1"/>
+    <w:lsdException w:name="Light Shading" w:semiHidden="0" w:uiPriority="60" w:unhideWhenUsed="0"/>
+    <w:lsdException w:name="Light List" w:semiHidden="0" w:uiPriority="61" w:unhideWhenUsed="0"/>
+    <w:lsdException w:name="Light Grid" w:semiHidden="0" w:uiPriority="62" w:unhideWhenUsed="0"/>
+    <w:lsdException w:name="Medium Shading 1" w:semiHidden="0" w:uiPriority="63" w:unhideWhenUsed="0"/>
+    <w:lsdException w:name="Medium Shading 2" w:semiHidden="0" w:uiPriority="64" w:unhideWhenUsed="0"/>
+    <w:lsdException w:name="Medium List 1" w:semiHidden="0" w:uiPriority="65" w:unhideWhenUsed="0"/>
+    <w:lsdException w:name="Medium List 2" w:semiHidden="0" w:uiPriority="66" w:unhideWhenUsed="0"/>
+    <w:lsdException w:name="Medium Grid 1" w:semiHidden="0" w:uiPriority="67" w:unhideWhenUsed="0"/>
+    <w:lsdException w:name="Medium Grid 2" w:semiHidden="0" w:uiPriority="68" w:unhideWhenUsed="0"/>
+    <w:lsdException w:name="Medium Grid 3" w:semiHidden="0" w:uiPriority="69" w:unhideWhenUsed="0"/>
+    <w:lsdException w:name="Dark List" w:semiHidden="0" w:uiPriority="70" w:unhideWhenUsed="0"/>
+    <w:lsdException w:name="Colorful Shading" w:semiHidden="0" w:uiPriority="71" w:unhideWhenUsed="0"/>
+    <w:lsdException w:name="Colorful List" w:semiHidden="0" w:uiPriority="72" w:unhideWhenUsed="0"/>
+    <w:lsdException w:name="Colorful Grid" w:semiHidden="0" w:uiPriority="73" w:unhideWhenUsed="0"/>
+    <w:lsdException w:name="Light Shading Accent 1" w:semiHidden="0" w:uiPriority="60" w:unhideWhenUsed="0"/>
+    <w:lsdException w:name="Light List Accent 1" w:semiHidden="0" w:uiPriority="61" w:unhideWhenUsed="0"/>
+    <w:lsdException w:name="Light Grid Accent 1" w:semiHidden="0" w:uiPriority="62" w:unhideWhenUsed="0"/>
+    <w:lsdException w:name="Medium Shading 1 Accent 1" w:semiHidden="0" w:uiPriority="63" w:unhideWhenUsed="0"/>
+    <w:lsdException w:name="Medium Shading 2 Accent 1" w:semiHidden="0" w:uiPriority="64" w:unhideWhenUsed="0"/>
+    <w:lsdException w:name="Medium List 1 Accent 1" w:semiHidden="0" w:uiPriority="65" w:unhideWhenUsed="0"/>
+    <w:lsdException w:name="Revision" w:unhideWhenUsed="0"/>
+    <w:lsdException w:name="List Paragraph" w:semiHidden="0" w:uiPriority="34" w:unhideWhenUsed="0" w:qFormat="1"/>
+    <w:lsdException w:name="Quote" w:semiHidden="0" w:uiPriority="29" w:unhideWhenUsed="0" w:qFormat="1"/>
+    <w:lsdException w:name="Intense Quote" w:semiHidden="0" w:uiPriority="30" w:unhideWhenUsed="0" w:qFormat="1"/>
+    <w:lsdException w:name="Medium List 2 Accent 1" w:semiHidden="0" w:uiPriority="66" w:unhideWhenUsed="0"/>
+    <w:lsdException w:name="Medium Grid 1 Accent 1" w:semiHidden="0" w:uiPriority="67" w:unhideWhenUsed="0"/>
+    <w:lsdException w:name="Medium Grid 2 Accent 1" w:semiHidden="0" w:uiPriority="68" w:unhideWhenUsed="0"/>
+    <w:lsdException w:name="Medium Grid 3 Accent 1" w:semiHidden="0" w:uiPriority="69" w:unhideWhenUsed="0"/>
+    <w:lsdException w:name="Dark List Accent 1" w:semiHidden="0" w:uiPriority="70" w:unhideWhenUsed="0"/>
+    <w:lsdException w:name="Colorful Shading Accent 1" w:semiHidden="0" w:uiPriority="71" w:unhideWhenUsed="0"/>
+    <w:lsdException w:name="Colorful List Accent 1" w:semiHidden="0" w:uiPriority="72" w:unhideWhenUsed="0"/>
+    <w:lsdException w:name="Colorful Grid Accent 1" w:semiHidden="0" w:uiPriority="73" w:unhideWhenUsed="0"/>
+    <w:lsdException w:name="Light Shading Accent 2" w:semiHidden="0" w:uiPriority="60" w:unhideWhenUsed="0"/>
+    <w:lsdException w:name="Light List Accent 2" w:semiHidden="0" w:uiPriority="61" w:unhideWhenUsed="0"/>
+    <w:lsdException w:name="Light Grid Accent 2" w:semiHidden="0" w:uiPriority="62" w:unhideWhenUsed="0"/>
+    <w:lsdException w:name="Medium Shading 1 Accent 2" w:semiHidden="0" w:uiPriority="63" w:unhideWhenUsed="0"/>
+    <w:lsdException w:name="Medium Shading 2 Accent 2" w:semiHidden="0" w:uiPriority="64" w:unhideWhenUsed="0"/>
+    <w:lsdException w:name="Medium List 1 Accent 2" w:semiHidden="0" w:uiPriority="65" w:unhideWhenUsed="0"/>
+    <w:lsdException w:name="Medium List 2 Accent 2" w:semiHidden="0" w:uiPriority="66" w:unhideWhenUsed="0"/>
+    <w:lsdException w:name="Medium Grid 1 Accent 2" w:semiHidden="0" w:uiPriority="67" w:unhideWhenUsed="0"/>
+    <w:lsdException w:name="Medium Grid 2 Accent 2" w:semiHidden="0" w:uiPriority="68" w:unhideWhenUsed="0"/>
+    <w:lsdException w:name="Medium Grid 3 Accent 2" w:semiHidden="0" w:uiPriority="69" w:unhideWhenUsed="0"/>
+    <w:lsdException w:name="Dark List Accent 2" w:semiHidden="0" w:uiPriority="70" w:unhideWhenUsed="0"/>
+    <w:lsdException w:name="Colorful Shading Accent 2" w:semiHidden="0" w:uiPriority="71" w:unhideWhenUsed="0"/>
+    <w:lsdException w:name="Colorful List Accent 2" w:semiHidden="0" w:uiPriority="72" w:unhideWhenUsed="0"/>
+    <w:lsdException w:name="Colorful Grid Accent 2" w:semiHidden="0" w:uiPriority="73" w:unhideWhenUsed="0"/>
+    <w:lsdException w:name="Light Shading Accent 3" w:semiHidden="0" w:uiPriority="60" w:unhideWhenUsed="0"/>
+    <w:lsdException w:name="Light List Accent 3" w:semiHidden="0" w:uiPriority="61" w:unhideWhenUsed="0"/>
+    <w:lsdException w:name="Light Grid Accent 3" w:semiHidden="0" w:uiPriority="62" w:unhideWhenUsed="0"/>
+    <w:lsdException w:name="Medium Shading 1 Accent 3" w:semiHidden="0" w:uiPriority="63" w:unhideWhenUsed="0"/>
+    <w:lsdException w:name="Medium Shading 2 Accent 3" w:semiHidden="0" w:uiPriority="64" w:unhideWhenUsed="0"/>
+    <w:lsdException w:name="Medium List 1 Accent 3" w:semiHidden="0" w:uiPriority="65" w:unhideWhenUsed="0"/>
+    <w:lsdException w:name="Medium List 2 Accent 3" w:semiHidden="0" w:uiPriority="66" w:unhideWhenUsed="0"/>
+    <w:lsdException w:name="Medium Grid 1 Accent 3" w:semiHidden="0" w:uiPriority="67" w:unhideWhenUsed="0"/>
+    <w:lsdException w:name="Medium Grid 2 Accent 3" w:semiHidden="0" w:uiPriority="68" w:unhideWhenUsed="0"/>
+    <w:lsdException w:name="Medium Grid 3 Accent 3" w:semiHidden="0" w:uiPriority="69" w:unhideWhenUsed="0"/>
+    <w:lsdException w:name="Dark List Accent 3" w:semiHidden="0" w:uiPriority="70" w:unhideWhenUsed="0"/>
+    <w:lsdException w:name="Colorful Shading Accent 3" w:semiHidden="0" w:uiPriority="71" w:unhideWhenUsed="0"/>
+    <w:lsdException w:name="Colorful List Accent 3" w:semiHidden="0" w:uiPriority="72" w:unhideWhenUsed="0"/>
+    <w:lsdException w:name="Colorful Grid Accent 3" w:semiHidden="0" w:uiPriority="73" w:unhideWhenUsed="0"/>
+    <w:lsdException w:name="Light Shading Accent 4" w:semiHidden="0" w:uiPriority="60" w:unhideWhenUsed="0"/>
+    <w:lsdException w:name="Light List Accent 4" w:semiHidden="0" w:uiPriority="61" w:unhideWhenUsed="0"/>
+    <w:lsdException w:name="Light Grid Accent 4" w:semiHidden="0" w:uiPriority="62" w:unhideWhenUsed="0"/>
+    <w:lsdException w:name="Medium Shading 1 Accent 4" w:semiHidden="0" w:uiPriority="63" w:unhideWhenUsed="0"/>
+    <w:lsdException w:name="Medium Shading 2 Accent 4" w:semiHidden="0" w:uiPriority="64" w:unhideWhenUsed="0"/>
+    <w:lsdException w:name="Medium List 1 Accent 4" w:semiHidden="0" w:uiPriority="65" w:unhideWhenUsed="0"/>
+    <w:lsdException w:name="Medium List 2 Accent 4" w:semiHidden="0" w:uiPriority="66" w:unhideWhenUsed="0"/>
+    <w:lsdException w:name="Medium Grid 1 Accent 4" w:semiHidden="0" w:uiPriority="67" w:unhideWhenUsed="0"/>
+    <w:lsdException w:name="Medium Grid 2 Accent 4" w:semiHidden="0" w:uiPriority="68" w:unhideWhenUsed="0"/>
+    <w:lsdException w:name="Medium Grid 3 Accent 4" w:semiHidden="0" w:uiPriority="69" w:unhideWhenUsed="0"/>
+    <w:lsdException w:name="Dark List Accent 4" w:semiHidden="0" w:uiPriority="70" w:unhideWhenUsed="0"/>
+    <w:lsdException w:name="Colorful Shading Accent 4" w:semiHidden="0" w:uiPriority="71" w:unhideWhenUsed="0"/>
+    <w:lsdException w:name="Colorful List Accent 4" w:semiHidden="0" w:uiPriority="72" w:unhideWhenUsed="0"/>
+    <w:lsdException w:name="Colorful Grid Accent 4" w:semiHidden="0" w:uiPriority="73" w:unhideWhenUsed="0"/>
+    <w:lsdException w:name="Light Shading Accent 5" w:semiHidden="0" w:uiPriority="60" w:unhideWhenUsed="0"/>
+    <w:lsdException w:name="Light List Accent 5" w:semiHidden="0" w:uiPriority="61" w:unhideWhenUsed="0"/>
+    <w:lsdException w:name="Light Grid Accent 5" w:semiHidden="0" w:uiPriority="62" w:unhideWhenUsed="0"/>
+    <w:lsdException w:name="Medium Shading 1 Accent 5" w:semiHidden="0" w:uiPriority="63" w:unhideWhenUsed="0"/>
+    <w:lsdException w:name="Medium Shading 2 Accent 5" w:semiHidden="0" w:uiPriority="64" w:unhideWhenUsed="0"/>
+    <w:lsdException w:name="Medium List 1 Accent 5" w:semiHidden="0" w:uiPriority="65" w:unhideWhenUsed="0"/>
+    <w:lsdException w:name="Medium List 2 Accent 5" w:semiHidden="0" w:uiPriority="66" w:unhideWhenUsed="0"/>
+    <w:lsdException w:name="Medium Grid 1 Accent 5" w:semiHidden="0" w:uiPriority="67" w:unhideWhenUsed="0"/>
+    <w:lsdException w:name="Medium Grid 2 Accent 5" w:semiHidden="0" w:uiPriority="68" w:unhideWhenUsed="0"/>
+    <w:lsdException w:name="Medium Grid 3 Accent 5" w:semiHidden="0" w:uiPriority="69" w:unhideWhenUsed="0"/>
+    <w:lsdException w:name="Dark List Accent 5" w:semiHidden="0" w:uiPriority="70" w:unhideWhenUsed="0"/>
+    <w:lsdException w:name="Colorful Shading Accent 5" w:semiHidden="0" w:uiPriority="71" w:unhideWhenUsed="0"/>
+    <w:lsdException w:name="Colorful List Accent 5" w:semiHidden="0" w:uiPriority="72" w:unhideWhenUsed="0"/>
+    <w:lsdException w:name="Colorful Grid Accent 5" w:semiHidden="0" w:uiPriority="73" w:unhideWhenUsed="0"/>
+    <w:lsdException w:name="Light Shading Accent 6" w:semiHidden="0" w:uiPriority="60" w:unhideWhenUsed="0"/>
+    <w:lsdException w:name="Light List Accent 6" w:semiHidden="0" w:uiPriority="61" w:unhideWhenUsed="0"/>
+    <w:lsdException w:name="Light Grid Accent 6" w:semiHidden="0" w:uiPriority="62" w:unhideWhenUsed="0"/>
+    <w:lsdException w:name="Medium Shading 1 Accent 6" w:semiHidden="0" w:uiPriority="63" w:unhideWhenUsed="0"/>
+    <w:lsdException w:name="Medium Shading 2 Accent 6" w:semiHidden="0" w:uiPriority="64" w:unhideWhenUsed="0"/>
+    <w:lsdException w:name="Medium List 1 Accent 6" w:semiHidden="0" w:uiPriority="65" w:unhideWhenUsed="0"/>
+    <w:lsdException w:name="Medium List 2 Accent 6" w:semiHidden="0" w:uiPriority="66" w:unhideWhenUsed="0"/>
+    <w:lsdException w:name="Medium Grid 1 Accent 6" w:semiHidden="0" w:uiPriority="67" w:unhideWhenUsed="0"/>
+    <w:lsdException w:name="Medium Grid 2 Accent 6" w:semiHidden="0" w:uiPriority="68" w:unhideWhenUsed="0"/>
+    <w:lsdException w:name="Medium Grid 3 Accent 6" w:semiHidden="0" w:uiPriority="69" w:unhideWhenUsed="0"/>
+    <w:lsdException w:name="Dark List Accent 6" w:semiHidden="0" w:uiPriority="70" w:unhideWhenUsed="0"/>
+    <w:lsdException w:name="Colorful Shading Accent 6" w:semiHidden="0" w:uiPriority="71" w:unhideWhenUsed="0"/>
+    <w:lsdException w:name="Colorful List Accent 6" w:semiHidden="0" w:uiPriority="72" w:unhideWhenUsed="0"/>
+    <w:lsdException w:name="Colorful Grid Accent 6" w:semiHidden="0" w:uiPriority="73" w:unhideWhenUsed="0"/>
+    <w:lsdException w:name="Subtle Emphasis" w:semiHidden="0" w:uiPriority="19" w:unhideWhenUsed="0" w:qFormat="1"/>
+    <w:lsdException w:name="Intense Emphasis" w:semiHidden="0" w:uiPriority="21" w:unhideWhenUsed="0" w:qFormat="1"/>
+    <w:lsdException w:name="Subtle Reference" w:semiHidden="0" w:uiPriority="31" w:unhideWhenUsed="0" w:qFormat="1"/>
+    <w:lsdException w:name="Intense Reference" w:semiHidden="0" w:uiPriority="32" w:unhideWhenUsed="0" w:qFormat="1"/>
+    <w:lsdException w:name="Book Title" w:semiHidden="0" w:uiPriority="33" w:unhideWhenUsed="0" w:qFormat="1"/>
+    <w:lsdException w:name="Bibliography" w:uiPriority="37"/>
+    <w:lsdException w:name="TOC Heading" w:uiPriority="39" w:qFormat="1"/>
+  </w:latentStyles>
+  <w:style w:type="paragraph" w:default="1" w:styleId="Normal">
+    <w:name w:val="Normal"/>
+    <w:qFormat/>
+    <w:rsid w:val="002F2C4F"/>
+  </w:style>
+  <w:style w:type="paragraph" w:styleId="Heading1">
+    <w:name w:val="heading 1"/>
+    <w:basedOn w:val="Normal"/>
+    <w:link w:val="Heading1Char"/>
+    <w:uiPriority w:val="9"/>
+    <w:qFormat/>
+    <w:rsid w:val="00472C7E"/>
+    <w:pPr>
+      <w:widowControl w:val="0"/>
+      <w:autoSpaceDE w:val="0"/>
+      <w:autoSpaceDN w:val="0"/>
+      <w:spacing w:after="0" w:line="240" w:lineRule="auto"/>
+      <w:ind w:left="160"/>
+      <w:outlineLvl w:val="0"/>
+    </w:pPr>
+    <w:rPr>
+      <w:rFonts w:ascii="Palatino Linotype" w:eastAsia="Palatino Linotype" w:hAnsi="Palatino Linotype" w:cs="Palatino Linotype"/>
+      <w:b/>
+      <w:bCs/>
+      <w:kern w:val="0"/>
+      <w:sz w:val="24"/>
+      <w:szCs w:val="24"/>
+      <w:lang w:val="en-US"/>
+      <w14:ligatures w14:val="none"/>
+    </w:rPr>
+  </w:style>
+  <w:style w:type="character" w:default="1" w:styleId="DefaultParagraphFont">
+    <w:name w:val="Default Paragraph Font"/>
+    <w:uiPriority w:val="1"/>
+    <w:semiHidden/>
+    <w:unhideWhenUsed/>
+  </w:style>
+  <w:style w:type="table" w:default="1" w:styleId="TableNormal">
+    <w:name w:val="Normal Table"/>
+    <w:uiPriority w:val="99"/>
+    <w:semiHidden/>
+    <w:unhideWhenUsed/>
+    <w:tblPr>
+      <w:tblInd w:w="0" w:type="dxa"/>
+      <w:tblCellMar>
+        <w:top w:w="0" w:type="dxa"/>
+        <w:left w:w="108" w:type="dxa"/>
+        <w:bottom w:w="0" w:type="dxa"/>
+        <w:right w:w="108" w:type="dxa"/>
+      </w:tblCellMar>
+    </w:tblPr>
+  </w:style>
+  <w:style w:type="numbering" w:default="1" w:styleId="NoList">
+    <w:name w:val="No List"/>
+    <w:uiPriority w:val="99"/>
+    <w:semiHidden/>
+    <w:unhideWhenUsed/>
+  </w:style>
+  <w:style w:type="paragraph" w:styleId="Footer">
+    <w:name w:val="footer"/>
+    <w:basedOn w:val="Normal"/>
+    <w:link w:val="FooterChar"/>
+    <w:uiPriority w:val="99"/>
+    <w:unhideWhenUsed/>
+    <w:rsid w:val="002F2C4F"/>
+    <w:pPr>
+      <w:tabs>
+        <w:tab w:val="center" w:pos="4513"/>
+        <w:tab w:val="right" w:pos="9026"/>
+      </w:tabs>
+      <w:spacing w:after="0" w:line="240" w:lineRule="auto"/>
+    </w:pPr>
+  </w:style>
+  <w:style w:type="character" w:customStyle="1" w:styleId="FooterChar">
+    <w:name w:val="Footer Char"/>
+    <w:basedOn w:val="DefaultParagraphFont"/>
+    <w:link w:val="Footer"/>
+    <w:uiPriority w:val="99"/>
+    <w:rsid w:val="002F2C4F"/>
+  </w:style>
+  <w:style w:type="paragraph" w:styleId="Header">
+    <w:name w:val="header"/>
+    <w:basedOn w:val="Normal"/>
+    <w:link w:val="HeaderChar"/>
+    <w:uiPriority w:val="99"/>
+    <w:unhideWhenUsed/>
+    <w:rsid w:val="002F2C4F"/>
+    <w:pPr>
+      <w:tabs>
+        <w:tab w:val="center" w:pos="4513"/>
+        <w:tab w:val="right" w:pos="9026"/>
+      </w:tabs>
+      <w:spacing w:after="0" w:line="240" w:lineRule="auto"/>
+    </w:pPr>
+  </w:style>
+  <w:style w:type="character" w:customStyle="1" w:styleId="HeaderChar">
+    <w:name w:val="Header Char"/>
+    <w:basedOn w:val="DefaultParagraphFont"/>
+    <w:link w:val="Header"/>
+    <w:uiPriority w:val="99"/>
+    <w:rsid w:val="002F2C4F"/>
+  </w:style>
+  <w:style w:type="paragraph" w:styleId="NoSpacing">
+    <w:name w:val="No Spacing"/>
+    <w:uiPriority w:val="1"/>
+    <w:qFormat/>
+    <w:rsid w:val="00BB39EA"/>
+    <w:pPr>
+      <w:spacing w:after="0" w:line="240" w:lineRule="auto"/>
+    </w:pPr>
+  </w:style>
+  <w:style w:type="character" w:styleId="Hyperlink">
+    <w:name w:val="Hyperlink"/>
+    <w:basedOn w:val="DefaultParagraphFont"/>
+    <w:uiPriority w:val="99"/>
+    <w:unhideWhenUsed/>
+    <w:rsid w:val="00A83582"/>
+    <w:rPr>
+      <w:color w:val="0563C1" w:themeColor="hyperlink"/>
+      <w:u w:val="single"/>
+    </w:rPr>
+  </w:style>
+  <w:style w:type="character" w:customStyle="1" w:styleId="UnresolvedMention">
     <w:name w:val="Unresolved Mention"/>
     <w:basedOn w:val="DefaultParagraphFont"/>
     <w:uiPriority w:val="99"/>
@@ -4635,7 +5053,7 @@
     </a:clrScheme>
     <a:fontScheme name="Office">
       <a:majorFont>
-        <a:latin typeface="Calibri Light" panose="020F0302020204030204"/>
+        <a:latin typeface="Calibri Light"/>
         <a:ea typeface=""/>
         <a:cs typeface=""/>
         <a:font script="Jpan" typeface="游ゴシック Light"/>
@@ -4687,7 +5105,7 @@
         <a:font script="Tfng" typeface="Ebrima"/>
       </a:majorFont>
       <a:minorFont>
-        <a:latin typeface="Calibri" panose="020F0502020204030204"/>
+        <a:latin typeface="Calibri"/>
         <a:ea typeface=""/>
         <a:cs typeface=""/>
         <a:font script="Jpan" typeface="游明朝"/>
@@ -4881,7 +5299,7 @@
   <a:extraClrSchemeLst/>
   <a:extLst>
     <a:ext uri="{05A4C25C-085E-4340-85A3-A5531E510DB2}">
-      <thm15:themeFamily xmlns:thm15="http://schemas.microsoft.com/office/thememl/2012/main" name="Office Theme" id="{62F939B6-93AF-4DB8-9C6B-D6C7DFDC589F}" vid="{4A3C46E8-61CC-4603-A589-7422A47A8E4A}"/>
+      <thm15:themeFamily xmlns:thm15="http://schemas.microsoft.com/office/thememl/2012/main" xmlns="" name="Office Theme" id="{62F939B6-93AF-4DB8-9C6B-D6C7DFDC589F}" vid="{4A3C46E8-61CC-4603-A589-7422A47A8E4A}"/>
     </a:ext>
   </a:extLst>
 </a:theme>

</xml_diff>